<commit_message>
Logged correction to testclass.py file. Improper indexing was the culprit
</commit_message>
<xml_diff>
--- a/valverde/workingnotes.docx
+++ b/valverde/workingnotes.docx
@@ -618,6 +618,215 @@
     </w:p>
     <w:p/>
     <w:p/>
+    <w:p>
+      <w:r>
+        <w:t xml:space="preserve">--Update </w:t>
+      </w:r>
+    </w:p>
+    <w:p>
+      <w:r>
+        <w:t xml:space="preserve">Indexing!!! I was working in r-z geometry (a side effect of indexing with ORISS arrays for so long). The previous code was using wp.w3d.ymesh[1] thinking this was one grid cell above 0. This was actually one grid cell above -4mm. Thanks for Steve to pointing this out in about 2 minutes. </w:t>
+      </w:r>
+    </w:p>
+    <w:p>
+      <w:r>
+        <w:t xml:space="preserve">The code has been updated to find the 0 index as follows </w:t>
+      </w:r>
+    </w:p>
+    <w:p/>
+    <w:p>
+      <w:pPr>
+        <w:shd w:val="clear" w:color="auto" w:fill="E7E6E6" w:themeFill="background2"/>
+      </w:pPr>
+      <w:r>
+        <w:t>#--Find index where y=0</w:t>
+      </w:r>
+    </w:p>
+    <w:p>
+      <w:pPr>
+        <w:shd w:val="clear" w:color="auto" w:fill="E7E6E6" w:themeFill="background2"/>
+      </w:pPr>
+      <w:r>
+        <w:t xml:space="preserve">#check existence </w:t>
+      </w:r>
+    </w:p>
+    <w:p>
+      <w:pPr>
+        <w:shd w:val="clear" w:color="auto" w:fill="E7E6E6" w:themeFill="background2"/>
+      </w:pPr>
+      <w:r>
+        <w:t>if (0 in wp.w3d.ymesh):</w:t>
+      </w:r>
+    </w:p>
+    <w:p>
+      <w:pPr>
+        <w:shd w:val="clear" w:color="auto" w:fill="E7E6E6" w:themeFill="background2"/>
+      </w:pPr>
+      <w:r>
+        <w:tab/>
+      </w:r>
+      <w:proofErr w:type="spellStart"/>
+      <w:r>
+        <w:t>yindex</w:t>
+      </w:r>
+      <w:proofErr w:type="spellEnd"/>
+      <w:r>
+        <w:t xml:space="preserve"> = </w:t>
+      </w:r>
+      <w:proofErr w:type="spellStart"/>
+      <w:proofErr w:type="gramStart"/>
+      <w:r>
+        <w:t>np.where</w:t>
+      </w:r>
+      <w:proofErr w:type="spellEnd"/>
+      <w:proofErr w:type="gramEnd"/>
+      <w:r>
+        <w:t>(wp.w3d.ymesh==0)[0][0]</w:t>
+      </w:r>
+    </w:p>
+    <w:p>
+      <w:pPr>
+        <w:shd w:val="clear" w:color="auto" w:fill="E7E6E6" w:themeFill="background2"/>
+      </w:pPr>
+      <w:r>
+        <w:t>#if not find closest positive grid point</w:t>
+      </w:r>
+    </w:p>
+    <w:p>
+      <w:pPr>
+        <w:shd w:val="clear" w:color="auto" w:fill="E7E6E6" w:themeFill="background2"/>
+      </w:pPr>
+      <w:r>
+        <w:t>else:</w:t>
+      </w:r>
+    </w:p>
+    <w:p>
+      <w:pPr>
+        <w:shd w:val="clear" w:color="auto" w:fill="E7E6E6" w:themeFill="background2"/>
+      </w:pPr>
+      <w:r>
+        <w:tab/>
+      </w:r>
+      <w:proofErr w:type="spellStart"/>
+      <w:r>
+        <w:t>yindex</w:t>
+      </w:r>
+      <w:proofErr w:type="spellEnd"/>
+      <w:r>
+        <w:t xml:space="preserve"> = </w:t>
+      </w:r>
+      <w:proofErr w:type="spellStart"/>
+      <w:proofErr w:type="gramStart"/>
+      <w:r>
+        <w:t>np.where</w:t>
+      </w:r>
+      <w:proofErr w:type="spellEnd"/>
+      <w:proofErr w:type="gramEnd"/>
+      <w:r>
+        <w:t>(wp.w3d.ymesh&gt;0)[0][0]</w:t>
+      </w:r>
+    </w:p>
+    <w:p>
+      <w:r>
+        <w:t>With this addition the following python plots are produced:</w:t>
+      </w:r>
+      <w:r>
+        <w:rPr>
+          <w:noProof/>
+        </w:rPr>
+        <w:t xml:space="preserve"> </w:t>
+      </w:r>
+      <w:r>
+        <w:rPr>
+          <w:noProof/>
+        </w:rPr>
+        <w:drawing>
+          <wp:inline distT="0" distB="0" distL="0" distR="0" wp14:anchorId="18B2E873" wp14:editId="2D9A3672">
+            <wp:extent cx="2417880" cy="1813410"/>
+            <wp:effectExtent l="0" t="0" r="0" b="3175"/>
+            <wp:docPr id="6" name="Picture 6" descr="A close up of a logo&#10;&#10;Description automatically generated"/>
+            <wp:cNvGraphicFramePr>
+              <a:graphicFrameLocks xmlns:a="http://schemas.openxmlformats.org/drawingml/2006/main" noChangeAspect="1"/>
+            </wp:cNvGraphicFramePr>
+            <a:graphic xmlns:a="http://schemas.openxmlformats.org/drawingml/2006/main">
+              <a:graphicData uri="http://schemas.openxmlformats.org/drawingml/2006/picture">
+                <pic:pic xmlns:pic="http://schemas.openxmlformats.org/drawingml/2006/picture">
+                  <pic:nvPicPr>
+                    <pic:cNvPr id="6" name="Ex.png"/>
+                    <pic:cNvPicPr/>
+                  </pic:nvPicPr>
+                  <pic:blipFill rotWithShape="1">
+                    <a:blip r:embed="rId8" cstate="print">
+                      <a:extLst>
+                        <a:ext uri="{28A0092B-C50C-407E-A947-70E740481C1C}">
+                          <a14:useLocalDpi xmlns:a14="http://schemas.microsoft.com/office/drawing/2010/main" val="0"/>
+                        </a:ext>
+                      </a:extLst>
+                    </a:blip>
+                    <a:srcRect l="488" t="-131" r="488" b="-131"/>
+                    <a:stretch/>
+                  </pic:blipFill>
+                  <pic:spPr>
+                    <a:xfrm>
+                      <a:off x="0" y="0"/>
+                      <a:ext cx="2444793" cy="1833594"/>
+                    </a:xfrm>
+                    <a:prstGeom prst="rect">
+                      <a:avLst/>
+                    </a:prstGeom>
+                  </pic:spPr>
+                </pic:pic>
+              </a:graphicData>
+            </a:graphic>
+          </wp:inline>
+        </w:drawing>
+      </w:r>
+      <w:r>
+        <w:rPr>
+          <w:noProof/>
+        </w:rPr>
+        <w:drawing>
+          <wp:inline distT="0" distB="0" distL="0" distR="0" wp14:anchorId="72640804" wp14:editId="58290D03">
+            <wp:extent cx="2367025" cy="1775269"/>
+            <wp:effectExtent l="0" t="0" r="0" b="3175"/>
+            <wp:docPr id="7" name="Picture 7" descr="A close up of a logo&#10;&#10;Description automatically generated"/>
+            <wp:cNvGraphicFramePr>
+              <a:graphicFrameLocks xmlns:a="http://schemas.openxmlformats.org/drawingml/2006/main" noChangeAspect="1"/>
+            </wp:cNvGraphicFramePr>
+            <a:graphic xmlns:a="http://schemas.openxmlformats.org/drawingml/2006/main">
+              <a:graphicData uri="http://schemas.openxmlformats.org/drawingml/2006/picture">
+                <pic:pic xmlns:pic="http://schemas.openxmlformats.org/drawingml/2006/picture">
+                  <pic:nvPicPr>
+                    <pic:cNvPr id="7" name="phi.png"/>
+                    <pic:cNvPicPr/>
+                  </pic:nvPicPr>
+                  <pic:blipFill rotWithShape="1">
+                    <a:blip r:embed="rId9" cstate="print">
+                      <a:extLst>
+                        <a:ext uri="{28A0092B-C50C-407E-A947-70E740481C1C}">
+                          <a14:useLocalDpi xmlns:a14="http://schemas.microsoft.com/office/drawing/2010/main" val="0"/>
+                        </a:ext>
+                      </a:extLst>
+                    </a:blip>
+                    <a:srcRect l="1444" t="837" r="1444" b="837"/>
+                    <a:stretch/>
+                  </pic:blipFill>
+                  <pic:spPr>
+                    <a:xfrm>
+                      <a:off x="0" y="0"/>
+                      <a:ext cx="2397595" cy="1798197"/>
+                    </a:xfrm>
+                    <a:prstGeom prst="rect">
+                      <a:avLst/>
+                    </a:prstGeom>
+                  </pic:spPr>
+                </pic:pic>
+              </a:graphicData>
+            </a:graphic>
+          </wp:inline>
+        </w:drawing>
+      </w:r>
+    </w:p>
     <w:sectPr>
       <w:pgSz w:w="12240" w:h="15840"/>
       <w:pgMar w:top="1440" w:right="1440" w:bottom="1440" w:left="1440" w:header="720" w:footer="720" w:gutter="0"/>
@@ -983,6 +1192,7 @@
     <w:lsdException w:name="HTML Sample" w:semiHidden="1" w:unhideWhenUsed="1"/>
     <w:lsdException w:name="HTML Typewriter" w:semiHidden="1" w:unhideWhenUsed="1"/>
     <w:lsdException w:name="HTML Variable" w:semiHidden="1" w:unhideWhenUsed="1"/>
+    <w:lsdException w:name="Normal Table" w:semiHidden="1" w:unhideWhenUsed="1"/>
     <w:lsdException w:name="annotation subject" w:semiHidden="1" w:unhideWhenUsed="1"/>
     <w:lsdException w:name="No List" w:semiHidden="1" w:unhideWhenUsed="1"/>
     <w:lsdException w:name="Outline List 1" w:semiHidden="1" w:unhideWhenUsed="1"/>
@@ -1029,8 +1239,10 @@
     <w:lsdException w:name="Table Subtle 2" w:semiHidden="1" w:unhideWhenUsed="1"/>
     <w:lsdException w:name="Table Web 1" w:semiHidden="1" w:unhideWhenUsed="1"/>
     <w:lsdException w:name="Table Web 2" w:semiHidden="1" w:unhideWhenUsed="1"/>
+    <w:lsdException w:name="Table Web 3" w:semiHidden="1" w:unhideWhenUsed="1"/>
     <w:lsdException w:name="Balloon Text" w:semiHidden="1" w:unhideWhenUsed="1"/>
     <w:lsdException w:name="Table Grid" w:uiPriority="39"/>
+    <w:lsdException w:name="Table Theme" w:semiHidden="1" w:unhideWhenUsed="1"/>
     <w:lsdException w:name="Placeholder Text" w:semiHidden="1"/>
     <w:lsdException w:name="No Spacing" w:uiPriority="1" w:qFormat="1"/>
     <w:lsdException w:name="Light Shading" w:uiPriority="60"/>

</xml_diff>

<commit_message>
Upadate with using potential for conductor visualization rather than E-field
</commit_message>
<xml_diff>
--- a/valverde/workingnotes.docx
+++ b/valverde/workingnotes.docx
@@ -727,6 +727,11 @@
       </w:r>
     </w:p>
     <w:p>
+      <w:pPr>
+        <w:rPr>
+          <w:noProof/>
+        </w:rPr>
+      </w:pPr>
       <w:r>
         <w:t>With this addition the following python plots are produced:</w:t>
       </w:r>
@@ -827,6 +832,1291 @@
         </w:drawing>
       </w:r>
     </w:p>
+    <w:p>
+      <w:pPr>
+        <w:rPr>
+          <w:noProof/>
+        </w:rPr>
+      </w:pPr>
+    </w:p>
+    <w:p>
+      <w:pPr>
+        <w:rPr>
+          <w:noProof/>
+        </w:rPr>
+      </w:pPr>
+    </w:p>
+    <w:p>
+      <w:pPr>
+        <w:rPr>
+          <w:noProof/>
+          <w:u w:val="single"/>
+        </w:rPr>
+      </w:pPr>
+      <w:r>
+        <w:rPr>
+          <w:noProof/>
+          <w:u w:val="single"/>
+        </w:rPr>
+        <w:t>July 7, 2020</w:t>
+      </w:r>
+    </w:p>
+    <w:p>
+      <w:r>
+        <w:rPr>
+          <w:noProof/>
+        </w:rPr>
+        <w:t>-</w:t>
+      </w:r>
+      <w:r>
+        <w:t xml:space="preserve"> </w:t>
+      </w:r>
+      <w:proofErr w:type="spellStart"/>
+      <w:proofErr w:type="gramStart"/>
+      <w:r>
+        <w:t>Drawxy</w:t>
+      </w:r>
+      <w:proofErr w:type="spellEnd"/>
+      <w:r>
+        <w:t>(</w:t>
+      </w:r>
+      <w:proofErr w:type="gramEnd"/>
+      <w:r>
+        <w:t xml:space="preserve">) is not specified for conductors resulting in a “Draw not implemented for ___” error message. A workout around will be to plot zero contours. </w:t>
+      </w:r>
+    </w:p>
+    <w:p/>
+    <w:p>
+      <w:r>
+        <w:t>I attempted this first by finding where the electric field in x and y was zero. This made odd plots.</w:t>
+      </w:r>
+    </w:p>
+    <w:p/>
+    <w:p>
+      <w:r>
+        <w:lastRenderedPageBreak/>
+        <w:t xml:space="preserve"> </w:t>
+      </w:r>
+      <w:r>
+        <w:rPr>
+          <w:noProof/>
+        </w:rPr>
+        <w:drawing>
+          <wp:inline distT="0" distB="0" distL="0" distR="0" wp14:anchorId="6AD2F1C6" wp14:editId="0D4C3B4B">
+            <wp:extent cx="2593584" cy="1945188"/>
+            <wp:effectExtent l="0" t="0" r="0" b="0"/>
+            <wp:docPr id="4" name="Picture 4" descr="A screenshot of a computer&#10;&#10;Description automatically generated"/>
+            <wp:cNvGraphicFramePr>
+              <a:graphicFrameLocks xmlns:a="http://schemas.openxmlformats.org/drawingml/2006/main" noChangeAspect="1"/>
+            </wp:cNvGraphicFramePr>
+            <a:graphic xmlns:a="http://schemas.openxmlformats.org/drawingml/2006/main">
+              <a:graphicData uri="http://schemas.openxmlformats.org/drawingml/2006/picture">
+                <pic:pic xmlns:pic="http://schemas.openxmlformats.org/drawingml/2006/picture">
+                  <pic:nvPicPr>
+                    <pic:cNvPr id="4" name="exey.png"/>
+                    <pic:cNvPicPr/>
+                  </pic:nvPicPr>
+                  <pic:blipFill>
+                    <a:blip r:embed="rId10" cstate="print">
+                      <a:extLst>
+                        <a:ext uri="{28A0092B-C50C-407E-A947-70E740481C1C}">
+                          <a14:useLocalDpi xmlns:a14="http://schemas.microsoft.com/office/drawing/2010/main" val="0"/>
+                        </a:ext>
+                      </a:extLst>
+                    </a:blip>
+                    <a:stretch>
+                      <a:fillRect/>
+                    </a:stretch>
+                  </pic:blipFill>
+                  <pic:spPr>
+                    <a:xfrm>
+                      <a:off x="0" y="0"/>
+                      <a:ext cx="2632981" cy="1974736"/>
+                    </a:xfrm>
+                    <a:prstGeom prst="rect">
+                      <a:avLst/>
+                    </a:prstGeom>
+                  </pic:spPr>
+                </pic:pic>
+              </a:graphicData>
+            </a:graphic>
+          </wp:inline>
+        </w:drawing>
+      </w:r>
+      <w:r>
+        <w:t xml:space="preserve"> </w:t>
+      </w:r>
+    </w:p>
+    <w:p>
+      <w:r>
+        <w:t xml:space="preserve">The code to accomplish this: </w:t>
+      </w:r>
+    </w:p>
+    <w:p>
+      <w:pPr>
+        <w:shd w:val="clear" w:color="auto" w:fill="D9D9D9" w:themeFill="background1" w:themeFillShade="D9"/>
+      </w:pPr>
+      <w:r>
+        <w:t xml:space="preserve">#--Plot conductors in </w:t>
+      </w:r>
+      <w:proofErr w:type="spellStart"/>
+      <w:r>
+        <w:t>xy</w:t>
+      </w:r>
+      <w:proofErr w:type="spellEnd"/>
+      <w:r>
+        <w:t xml:space="preserve"> using zero contours</w:t>
+      </w:r>
+    </w:p>
+    <w:p>
+      <w:pPr>
+        <w:shd w:val="clear" w:color="auto" w:fill="D9D9D9" w:themeFill="background1" w:themeFillShade="D9"/>
+      </w:pPr>
+      <w:r>
+        <w:t># Find z-index where first conductor lives</w:t>
+      </w:r>
+    </w:p>
+    <w:p>
+      <w:pPr>
+        <w:shd w:val="clear" w:color="auto" w:fill="D9D9D9" w:themeFill="background1" w:themeFillShade="D9"/>
+      </w:pPr>
+      <w:r>
+        <w:t>x = wp.w3d.xmesh</w:t>
+      </w:r>
+    </w:p>
+    <w:p>
+      <w:pPr>
+        <w:shd w:val="clear" w:color="auto" w:fill="D9D9D9" w:themeFill="background1" w:themeFillShade="D9"/>
+      </w:pPr>
+      <w:r>
+        <w:t>y = wp.w3d.ymesh</w:t>
+      </w:r>
+    </w:p>
+    <w:p>
+      <w:pPr>
+        <w:shd w:val="clear" w:color="auto" w:fill="D9D9D9" w:themeFill="background1" w:themeFillShade="D9"/>
+      </w:pPr>
+      <w:r>
+        <w:t>z = wp.w3d.zmesh</w:t>
+      </w:r>
+    </w:p>
+    <w:p>
+      <w:pPr>
+        <w:shd w:val="clear" w:color="auto" w:fill="D9D9D9" w:themeFill="background1" w:themeFillShade="D9"/>
+      </w:pPr>
+    </w:p>
+    <w:p>
+      <w:pPr>
+        <w:shd w:val="clear" w:color="auto" w:fill="D9D9D9" w:themeFill="background1" w:themeFillShade="D9"/>
+      </w:pPr>
+      <w:proofErr w:type="spellStart"/>
+      <w:r>
+        <w:t>zindexrange</w:t>
+      </w:r>
+      <w:proofErr w:type="spellEnd"/>
+      <w:r>
+        <w:t xml:space="preserve"> = </w:t>
+      </w:r>
+      <w:proofErr w:type="spellStart"/>
+      <w:proofErr w:type="gramStart"/>
+      <w:r>
+        <w:t>np.where</w:t>
+      </w:r>
+      <w:proofErr w:type="spellEnd"/>
+      <w:proofErr w:type="gramEnd"/>
+      <w:r>
+        <w:t>((z&gt;2.5*mm) &amp; (z&lt;3.5*mm))</w:t>
+      </w:r>
+    </w:p>
+    <w:p>
+      <w:pPr>
+        <w:shd w:val="clear" w:color="auto" w:fill="D9D9D9" w:themeFill="background1" w:themeFillShade="D9"/>
+      </w:pPr>
+      <w:proofErr w:type="spellStart"/>
+      <w:r>
+        <w:t>zindex</w:t>
+      </w:r>
+      <w:proofErr w:type="spellEnd"/>
+      <w:r>
+        <w:t xml:space="preserve"> = </w:t>
+      </w:r>
+      <w:proofErr w:type="spellStart"/>
+      <w:r>
+        <w:t>zindexrange</w:t>
+      </w:r>
+      <w:proofErr w:type="spellEnd"/>
+      <w:r>
+        <w:t>[</w:t>
+      </w:r>
+      <w:proofErr w:type="gramStart"/>
+      <w:r>
+        <w:t>0][</w:t>
+      </w:r>
+      <w:proofErr w:type="gramEnd"/>
+      <w:r>
+        <w:t>int(</w:t>
+      </w:r>
+      <w:proofErr w:type="spellStart"/>
+      <w:r>
+        <w:t>len</w:t>
+      </w:r>
+      <w:proofErr w:type="spellEnd"/>
+      <w:r>
+        <w:t>(</w:t>
+      </w:r>
+      <w:proofErr w:type="spellStart"/>
+      <w:r>
+        <w:t>zindexrange</w:t>
+      </w:r>
+      <w:proofErr w:type="spellEnd"/>
+      <w:r>
+        <w:t>)/2)] #take center point of range</w:t>
+      </w:r>
+    </w:p>
+    <w:p>
+      <w:pPr>
+        <w:shd w:val="clear" w:color="auto" w:fill="D9D9D9" w:themeFill="background1" w:themeFillShade="D9"/>
+      </w:pPr>
+    </w:p>
+    <w:p>
+      <w:pPr>
+        <w:shd w:val="clear" w:color="auto" w:fill="D9D9D9" w:themeFill="background1" w:themeFillShade="D9"/>
+      </w:pPr>
+      <w:r>
+        <w:t xml:space="preserve">Ex = </w:t>
+      </w:r>
+      <w:proofErr w:type="spellStart"/>
+      <w:proofErr w:type="gramStart"/>
+      <w:r>
+        <w:t>wp.getselfe</w:t>
+      </w:r>
+      <w:proofErr w:type="spellEnd"/>
+      <w:proofErr w:type="gramEnd"/>
+      <w:r>
+        <w:t xml:space="preserve">(comp='x')[1:-1, 1:-1, </w:t>
+      </w:r>
+      <w:proofErr w:type="spellStart"/>
+      <w:r>
+        <w:t>zindex</w:t>
+      </w:r>
+      <w:proofErr w:type="spellEnd"/>
+      <w:r>
+        <w:t>]</w:t>
+      </w:r>
+    </w:p>
+    <w:p>
+      <w:pPr>
+        <w:shd w:val="clear" w:color="auto" w:fill="D9D9D9" w:themeFill="background1" w:themeFillShade="D9"/>
+      </w:pPr>
+      <w:proofErr w:type="spellStart"/>
+      <w:r>
+        <w:t>Ey</w:t>
+      </w:r>
+      <w:proofErr w:type="spellEnd"/>
+      <w:r>
+        <w:t xml:space="preserve"> = </w:t>
+      </w:r>
+      <w:proofErr w:type="spellStart"/>
+      <w:proofErr w:type="gramStart"/>
+      <w:r>
+        <w:t>wp.getselfe</w:t>
+      </w:r>
+      <w:proofErr w:type="spellEnd"/>
+      <w:proofErr w:type="gramEnd"/>
+      <w:r>
+        <w:t xml:space="preserve">(comp='y')[1:-1, 1:-1, </w:t>
+      </w:r>
+      <w:proofErr w:type="spellStart"/>
+      <w:r>
+        <w:t>zindex</w:t>
+      </w:r>
+      <w:proofErr w:type="spellEnd"/>
+      <w:r>
+        <w:t>]</w:t>
+      </w:r>
+    </w:p>
+    <w:p>
+      <w:pPr>
+        <w:shd w:val="clear" w:color="auto" w:fill="D9D9D9" w:themeFill="background1" w:themeFillShade="D9"/>
+      </w:pPr>
+    </w:p>
+    <w:p>
+      <w:pPr>
+        <w:shd w:val="clear" w:color="auto" w:fill="D9D9D9" w:themeFill="background1" w:themeFillShade="D9"/>
+      </w:pPr>
+      <w:r>
+        <w:t xml:space="preserve">E = Ex + </w:t>
+      </w:r>
+      <w:proofErr w:type="spellStart"/>
+      <w:r>
+        <w:t>Ey</w:t>
+      </w:r>
+      <w:proofErr w:type="spellEnd"/>
+    </w:p>
+    <w:p>
+      <w:pPr>
+        <w:shd w:val="clear" w:color="auto" w:fill="D9D9D9" w:themeFill="background1" w:themeFillShade="D9"/>
+      </w:pPr>
+    </w:p>
+    <w:p>
+      <w:pPr>
+        <w:shd w:val="clear" w:color="auto" w:fill="D9D9D9" w:themeFill="background1" w:themeFillShade="D9"/>
+      </w:pPr>
+      <w:proofErr w:type="gramStart"/>
+      <w:r>
+        <w:t>X,Y</w:t>
+      </w:r>
+      <w:proofErr w:type="gramEnd"/>
+      <w:r>
+        <w:t xml:space="preserve"> = </w:t>
+      </w:r>
+      <w:proofErr w:type="spellStart"/>
+      <w:r>
+        <w:t>np.meshgrid</w:t>
+      </w:r>
+      <w:proofErr w:type="spellEnd"/>
+      <w:r>
+        <w:t>(y[1:-1], x[1:-1])</w:t>
+      </w:r>
+    </w:p>
+    <w:p>
+      <w:pPr>
+        <w:shd w:val="clear" w:color="auto" w:fill="D9D9D9" w:themeFill="background1" w:themeFillShade="D9"/>
+      </w:pPr>
+    </w:p>
+    <w:p>
+      <w:pPr>
+        <w:shd w:val="clear" w:color="auto" w:fill="D9D9D9" w:themeFill="background1" w:themeFillShade="D9"/>
+      </w:pPr>
+      <w:r>
+        <w:t xml:space="preserve">fig, ax = </w:t>
+      </w:r>
+      <w:proofErr w:type="spellStart"/>
+      <w:proofErr w:type="gramStart"/>
+      <w:r>
+        <w:t>plt.subplots</w:t>
+      </w:r>
+      <w:proofErr w:type="spellEnd"/>
+      <w:proofErr w:type="gramEnd"/>
+      <w:r>
+        <w:t>()</w:t>
+      </w:r>
+    </w:p>
+    <w:p>
+      <w:pPr>
+        <w:shd w:val="clear" w:color="auto" w:fill="D9D9D9" w:themeFill="background1" w:themeFillShade="D9"/>
+      </w:pPr>
+      <w:proofErr w:type="spellStart"/>
+      <w:r>
+        <w:t>ax.set_</w:t>
+      </w:r>
+      <w:proofErr w:type="gramStart"/>
+      <w:r>
+        <w:t>xlabel</w:t>
+      </w:r>
+      <w:proofErr w:type="spellEnd"/>
+      <w:r>
+        <w:t>(</w:t>
+      </w:r>
+      <w:proofErr w:type="gramEnd"/>
+      <w:r>
+        <w:t>'x [mm]')</w:t>
+      </w:r>
+    </w:p>
+    <w:p>
+      <w:pPr>
+        <w:shd w:val="clear" w:color="auto" w:fill="D9D9D9" w:themeFill="background1" w:themeFillShade="D9"/>
+      </w:pPr>
+      <w:proofErr w:type="spellStart"/>
+      <w:r>
+        <w:t>ax.set_</w:t>
+      </w:r>
+      <w:proofErr w:type="gramStart"/>
+      <w:r>
+        <w:t>ylabel</w:t>
+      </w:r>
+      <w:proofErr w:type="spellEnd"/>
+      <w:r>
+        <w:t>(</w:t>
+      </w:r>
+      <w:proofErr w:type="gramEnd"/>
+      <w:r>
+        <w:t>'y [mm]')</w:t>
+      </w:r>
+    </w:p>
+    <w:p>
+      <w:pPr>
+        <w:shd w:val="clear" w:color="auto" w:fill="D9D9D9" w:themeFill="background1" w:themeFillShade="D9"/>
+      </w:pPr>
+      <w:proofErr w:type="spellStart"/>
+      <w:r>
+        <w:t>ax.set_</w:t>
+      </w:r>
+      <w:proofErr w:type="gramStart"/>
+      <w:r>
+        <w:t>title</w:t>
+      </w:r>
+      <w:proofErr w:type="spellEnd"/>
+      <w:r>
+        <w:t>(</w:t>
+      </w:r>
+      <w:proofErr w:type="gramEnd"/>
+      <w:r>
+        <w:t>r'$</w:t>
+      </w:r>
+      <w:proofErr w:type="spellStart"/>
+      <w:r>
+        <w:t>E_x</w:t>
+      </w:r>
+      <w:proofErr w:type="spellEnd"/>
+      <w:r>
+        <w:t xml:space="preserve"> + </w:t>
+      </w:r>
+      <w:proofErr w:type="spellStart"/>
+      <w:r>
+        <w:t>E_y</w:t>
+      </w:r>
+      <w:proofErr w:type="spellEnd"/>
+      <w:r>
+        <w:t>$')</w:t>
+      </w:r>
+    </w:p>
+    <w:p>
+      <w:pPr>
+        <w:shd w:val="clear" w:color="auto" w:fill="D9D9D9" w:themeFill="background1" w:themeFillShade="D9"/>
+      </w:pPr>
+      <w:proofErr w:type="spellStart"/>
+      <w:r>
+        <w:t>ax.set_</w:t>
+      </w:r>
+      <w:proofErr w:type="gramStart"/>
+      <w:r>
+        <w:t>xlim</w:t>
+      </w:r>
+      <w:proofErr w:type="spellEnd"/>
+      <w:r>
+        <w:t>(</w:t>
+      </w:r>
+      <w:proofErr w:type="gramEnd"/>
+      <w:r>
+        <w:t>-5, 5)</w:t>
+      </w:r>
+    </w:p>
+    <w:p>
+      <w:pPr>
+        <w:shd w:val="clear" w:color="auto" w:fill="D9D9D9" w:themeFill="background1" w:themeFillShade="D9"/>
+      </w:pPr>
+      <w:proofErr w:type="spellStart"/>
+      <w:r>
+        <w:t>ax.set_</w:t>
+      </w:r>
+      <w:proofErr w:type="gramStart"/>
+      <w:r>
+        <w:t>ylim</w:t>
+      </w:r>
+      <w:proofErr w:type="spellEnd"/>
+      <w:r>
+        <w:t>(</w:t>
+      </w:r>
+      <w:proofErr w:type="gramEnd"/>
+      <w:r>
+        <w:t>-5, 5)</w:t>
+      </w:r>
+    </w:p>
+    <w:p>
+      <w:pPr>
+        <w:shd w:val="clear" w:color="auto" w:fill="D9D9D9" w:themeFill="background1" w:themeFillShade="D9"/>
+      </w:pPr>
+    </w:p>
+    <w:p>
+      <w:pPr>
+        <w:shd w:val="clear" w:color="auto" w:fill="D9D9D9" w:themeFill="background1" w:themeFillShade="D9"/>
+      </w:pPr>
+      <w:proofErr w:type="spellStart"/>
+      <w:r>
+        <w:t>contx</w:t>
+      </w:r>
+      <w:proofErr w:type="spellEnd"/>
+      <w:r>
+        <w:t xml:space="preserve"> = </w:t>
+      </w:r>
+      <w:proofErr w:type="spellStart"/>
+      <w:proofErr w:type="gramStart"/>
+      <w:r>
+        <w:t>ax.contourf</w:t>
+      </w:r>
+      <w:proofErr w:type="spellEnd"/>
+      <w:proofErr w:type="gramEnd"/>
+      <w:r>
+        <w:t>(X/mm, Y/mm, E, levels=50)</w:t>
+      </w:r>
+    </w:p>
+    <w:p>
+      <w:pPr>
+        <w:shd w:val="clear" w:color="auto" w:fill="D9D9D9" w:themeFill="background1" w:themeFillShade="D9"/>
+      </w:pPr>
+      <w:r>
+        <w:t>#--Find 0 contour</w:t>
+      </w:r>
+    </w:p>
+    <w:p>
+      <w:pPr>
+        <w:shd w:val="clear" w:color="auto" w:fill="D9D9D9" w:themeFill="background1" w:themeFillShade="D9"/>
+      </w:pPr>
+      <w:r>
+        <w:t xml:space="preserve">if (0 in </w:t>
+      </w:r>
+      <w:proofErr w:type="spellStart"/>
+      <w:proofErr w:type="gramStart"/>
+      <w:r>
+        <w:t>contx.levels</w:t>
+      </w:r>
+      <w:proofErr w:type="spellEnd"/>
+      <w:proofErr w:type="gramEnd"/>
+      <w:r>
+        <w:t>):</w:t>
+      </w:r>
+    </w:p>
+    <w:p>
+      <w:pPr>
+        <w:shd w:val="clear" w:color="auto" w:fill="D9D9D9" w:themeFill="background1" w:themeFillShade="D9"/>
+      </w:pPr>
+      <w:r>
+        <w:t xml:space="preserve">    </w:t>
+      </w:r>
+      <w:proofErr w:type="spellStart"/>
+      <w:r>
+        <w:t>zeroindex</w:t>
+      </w:r>
+      <w:proofErr w:type="spellEnd"/>
+      <w:r>
+        <w:t xml:space="preserve"> = </w:t>
+      </w:r>
+      <w:proofErr w:type="spellStart"/>
+      <w:proofErr w:type="gramStart"/>
+      <w:r>
+        <w:t>np.where</w:t>
+      </w:r>
+      <w:proofErr w:type="spellEnd"/>
+      <w:proofErr w:type="gramEnd"/>
+      <w:r>
+        <w:t>(</w:t>
+      </w:r>
+      <w:proofErr w:type="spellStart"/>
+      <w:r>
+        <w:t>contx.levels</w:t>
+      </w:r>
+      <w:proofErr w:type="spellEnd"/>
+      <w:r>
+        <w:t>==0)[0][0]</w:t>
+      </w:r>
+    </w:p>
+    <w:p>
+      <w:pPr>
+        <w:shd w:val="clear" w:color="auto" w:fill="D9D9D9" w:themeFill="background1" w:themeFillShade="D9"/>
+      </w:pPr>
+      <w:r>
+        <w:t>else:</w:t>
+      </w:r>
+    </w:p>
+    <w:p>
+      <w:pPr>
+        <w:shd w:val="clear" w:color="auto" w:fill="D9D9D9" w:themeFill="background1" w:themeFillShade="D9"/>
+      </w:pPr>
+      <w:r>
+        <w:t xml:space="preserve">    </w:t>
+      </w:r>
+      <w:proofErr w:type="gramStart"/>
+      <w:r>
+        <w:t>print(</w:t>
+      </w:r>
+      <w:proofErr w:type="gramEnd"/>
+      <w:r>
+        <w:t>"Zero contour doesn't exist")</w:t>
+      </w:r>
+    </w:p>
+    <w:p>
+      <w:pPr>
+        <w:shd w:val="clear" w:color="auto" w:fill="D9D9D9" w:themeFill="background1" w:themeFillShade="D9"/>
+      </w:pPr>
+    </w:p>
+    <w:p>
+      <w:pPr>
+        <w:shd w:val="clear" w:color="auto" w:fill="D9D9D9" w:themeFill="background1" w:themeFillShade="D9"/>
+      </w:pPr>
+      <w:proofErr w:type="spellStart"/>
+      <w:proofErr w:type="gramStart"/>
+      <w:r>
+        <w:t>contx.collections</w:t>
+      </w:r>
+      <w:proofErr w:type="spellEnd"/>
+      <w:proofErr w:type="gramEnd"/>
+      <w:r>
+        <w:t>[</w:t>
+      </w:r>
+      <w:proofErr w:type="spellStart"/>
+      <w:r>
+        <w:t>zeroindex</w:t>
+      </w:r>
+      <w:proofErr w:type="spellEnd"/>
+      <w:r>
+        <w:t>].</w:t>
+      </w:r>
+      <w:proofErr w:type="spellStart"/>
+      <w:r>
+        <w:t>set_linestyle</w:t>
+      </w:r>
+      <w:proofErr w:type="spellEnd"/>
+      <w:r>
+        <w:t>('dashed')</w:t>
+      </w:r>
+    </w:p>
+    <w:p>
+      <w:pPr>
+        <w:shd w:val="clear" w:color="auto" w:fill="D9D9D9" w:themeFill="background1" w:themeFillShade="D9"/>
+      </w:pPr>
+      <w:proofErr w:type="spellStart"/>
+      <w:proofErr w:type="gramStart"/>
+      <w:r>
+        <w:t>contx.collections</w:t>
+      </w:r>
+      <w:proofErr w:type="spellEnd"/>
+      <w:proofErr w:type="gramEnd"/>
+      <w:r>
+        <w:t>[</w:t>
+      </w:r>
+      <w:proofErr w:type="spellStart"/>
+      <w:r>
+        <w:t>zeroindex</w:t>
+      </w:r>
+      <w:proofErr w:type="spellEnd"/>
+      <w:r>
+        <w:t>].</w:t>
+      </w:r>
+      <w:proofErr w:type="spellStart"/>
+      <w:r>
+        <w:t>set_color</w:t>
+      </w:r>
+      <w:proofErr w:type="spellEnd"/>
+      <w:r>
+        <w:t>('r')</w:t>
+      </w:r>
+    </w:p>
+    <w:p>
+      <w:pPr>
+        <w:shd w:val="clear" w:color="auto" w:fill="D9D9D9" w:themeFill="background1" w:themeFillShade="D9"/>
+      </w:pPr>
+    </w:p>
+    <w:p>
+      <w:pPr>
+        <w:shd w:val="clear" w:color="auto" w:fill="D9D9D9" w:themeFill="background1" w:themeFillShade="D9"/>
+      </w:pPr>
+      <w:proofErr w:type="spellStart"/>
+      <w:proofErr w:type="gramStart"/>
+      <w:r>
+        <w:t>plt.tight</w:t>
+      </w:r>
+      <w:proofErr w:type="gramEnd"/>
+      <w:r>
+        <w:t>_layout</w:t>
+      </w:r>
+      <w:proofErr w:type="spellEnd"/>
+      <w:r>
+        <w:t>()</w:t>
+      </w:r>
+    </w:p>
+    <w:p>
+      <w:pPr>
+        <w:shd w:val="clear" w:color="auto" w:fill="D9D9D9" w:themeFill="background1" w:themeFillShade="D9"/>
+      </w:pPr>
+      <w:proofErr w:type="spellStart"/>
+      <w:proofErr w:type="gramStart"/>
+      <w:r>
+        <w:t>plt.show</w:t>
+      </w:r>
+      <w:proofErr w:type="spellEnd"/>
+      <w:proofErr w:type="gramEnd"/>
+      <w:r>
+        <w:t>()</w:t>
+      </w:r>
+    </w:p>
+    <w:p/>
+    <w:p>
+      <w:r>
+        <w:t>Plotting the potential gives a better result:</w:t>
+      </w:r>
+    </w:p>
+    <w:p>
+      <w:r>
+        <w:rPr>
+          <w:noProof/>
+        </w:rPr>
+        <w:drawing>
+          <wp:inline distT="0" distB="0" distL="0" distR="0" wp14:anchorId="062CBAF4" wp14:editId="4612E18C">
+            <wp:extent cx="2466236" cy="1849677"/>
+            <wp:effectExtent l="0" t="0" r="0" b="5080"/>
+            <wp:docPr id="8" name="Picture 8" descr="A close up of a logo&#10;&#10;Description automatically generated"/>
+            <wp:cNvGraphicFramePr>
+              <a:graphicFrameLocks xmlns:a="http://schemas.openxmlformats.org/drawingml/2006/main" noChangeAspect="1"/>
+            </wp:cNvGraphicFramePr>
+            <a:graphic xmlns:a="http://schemas.openxmlformats.org/drawingml/2006/main">
+              <a:graphicData uri="http://schemas.openxmlformats.org/drawingml/2006/picture">
+                <pic:pic xmlns:pic="http://schemas.openxmlformats.org/drawingml/2006/picture">
+                  <pic:nvPicPr>
+                    <pic:cNvPr id="8" name="phixy.png"/>
+                    <pic:cNvPicPr/>
+                  </pic:nvPicPr>
+                  <pic:blipFill>
+                    <a:blip r:embed="rId11" cstate="print">
+                      <a:extLst>
+                        <a:ext uri="{28A0092B-C50C-407E-A947-70E740481C1C}">
+                          <a14:useLocalDpi xmlns:a14="http://schemas.microsoft.com/office/drawing/2010/main" val="0"/>
+                        </a:ext>
+                      </a:extLst>
+                    </a:blip>
+                    <a:stretch>
+                      <a:fillRect/>
+                    </a:stretch>
+                  </pic:blipFill>
+                  <pic:spPr>
+                    <a:xfrm>
+                      <a:off x="0" y="0"/>
+                      <a:ext cx="2502286" cy="1876714"/>
+                    </a:xfrm>
+                    <a:prstGeom prst="rect">
+                      <a:avLst/>
+                    </a:prstGeom>
+                  </pic:spPr>
+                </pic:pic>
+              </a:graphicData>
+            </a:graphic>
+          </wp:inline>
+        </w:drawing>
+      </w:r>
+    </w:p>
+    <w:p>
+      <w:r>
+        <w:t>The code to produce this:</w:t>
+      </w:r>
+    </w:p>
+    <w:p>
+      <w:pPr>
+        <w:shd w:val="clear" w:color="auto" w:fill="D9D9D9" w:themeFill="background1" w:themeFillShade="D9"/>
+      </w:pPr>
+      <w:r>
+        <w:t>V = 10*kV</w:t>
+      </w:r>
+    </w:p>
+    <w:p>
+      <w:pPr>
+        <w:shd w:val="clear" w:color="auto" w:fill="D9D9D9" w:themeFill="background1" w:themeFillShade="D9"/>
+      </w:pPr>
+      <w:r>
+        <w:t xml:space="preserve">#--Plot conductors in </w:t>
+      </w:r>
+      <w:proofErr w:type="spellStart"/>
+      <w:r>
+        <w:t>xy</w:t>
+      </w:r>
+      <w:proofErr w:type="spellEnd"/>
+      <w:r>
+        <w:t xml:space="preserve"> using zero contours</w:t>
+      </w:r>
+    </w:p>
+    <w:p>
+      <w:pPr>
+        <w:shd w:val="clear" w:color="auto" w:fill="D9D9D9" w:themeFill="background1" w:themeFillShade="D9"/>
+      </w:pPr>
+      <w:r>
+        <w:t># Find z-index where first conductor lives</w:t>
+      </w:r>
+    </w:p>
+    <w:p>
+      <w:pPr>
+        <w:shd w:val="clear" w:color="auto" w:fill="D9D9D9" w:themeFill="background1" w:themeFillShade="D9"/>
+      </w:pPr>
+      <w:r>
+        <w:t>x = wp.w3d.xmesh</w:t>
+      </w:r>
+    </w:p>
+    <w:p>
+      <w:pPr>
+        <w:shd w:val="clear" w:color="auto" w:fill="D9D9D9" w:themeFill="background1" w:themeFillShade="D9"/>
+      </w:pPr>
+      <w:r>
+        <w:t>y = wp.w3d.ymesh</w:t>
+      </w:r>
+    </w:p>
+    <w:p>
+      <w:pPr>
+        <w:shd w:val="clear" w:color="auto" w:fill="D9D9D9" w:themeFill="background1" w:themeFillShade="D9"/>
+      </w:pPr>
+      <w:r>
+        <w:t>z = wp.w3d.zmesh</w:t>
+      </w:r>
+    </w:p>
+    <w:p>
+      <w:pPr>
+        <w:shd w:val="clear" w:color="auto" w:fill="D9D9D9" w:themeFill="background1" w:themeFillShade="D9"/>
+      </w:pPr>
+    </w:p>
+    <w:p>
+      <w:pPr>
+        <w:shd w:val="clear" w:color="auto" w:fill="D9D9D9" w:themeFill="background1" w:themeFillShade="D9"/>
+      </w:pPr>
+    </w:p>
+    <w:p>
+      <w:pPr>
+        <w:shd w:val="clear" w:color="auto" w:fill="D9D9D9" w:themeFill="background1" w:themeFillShade="D9"/>
+      </w:pPr>
+      <w:proofErr w:type="spellStart"/>
+      <w:r>
+        <w:t>zindexrange</w:t>
+      </w:r>
+      <w:proofErr w:type="spellEnd"/>
+      <w:r>
+        <w:t xml:space="preserve"> = </w:t>
+      </w:r>
+      <w:proofErr w:type="spellStart"/>
+      <w:proofErr w:type="gramStart"/>
+      <w:r>
+        <w:t>np.where</w:t>
+      </w:r>
+      <w:proofErr w:type="spellEnd"/>
+      <w:proofErr w:type="gramEnd"/>
+      <w:r>
+        <w:t>((z&gt;2.5*mm) &amp; (z&lt;3.5*mm))</w:t>
+      </w:r>
+    </w:p>
+    <w:p>
+      <w:pPr>
+        <w:shd w:val="clear" w:color="auto" w:fill="D9D9D9" w:themeFill="background1" w:themeFillShade="D9"/>
+      </w:pPr>
+      <w:proofErr w:type="spellStart"/>
+      <w:r>
+        <w:t>zindex</w:t>
+      </w:r>
+      <w:proofErr w:type="spellEnd"/>
+      <w:r>
+        <w:t xml:space="preserve"> = </w:t>
+      </w:r>
+      <w:proofErr w:type="spellStart"/>
+      <w:r>
+        <w:t>zindexrange</w:t>
+      </w:r>
+      <w:proofErr w:type="spellEnd"/>
+      <w:r>
+        <w:t>[</w:t>
+      </w:r>
+      <w:proofErr w:type="gramStart"/>
+      <w:r>
+        <w:t>0][</w:t>
+      </w:r>
+      <w:proofErr w:type="gramEnd"/>
+      <w:r>
+        <w:t>int(</w:t>
+      </w:r>
+      <w:proofErr w:type="spellStart"/>
+      <w:r>
+        <w:t>len</w:t>
+      </w:r>
+      <w:proofErr w:type="spellEnd"/>
+      <w:r>
+        <w:t>(</w:t>
+      </w:r>
+      <w:proofErr w:type="spellStart"/>
+      <w:r>
+        <w:t>zindexrange</w:t>
+      </w:r>
+      <w:proofErr w:type="spellEnd"/>
+      <w:r>
+        <w:t>)/2)] #take center point of range</w:t>
+      </w:r>
+    </w:p>
+    <w:p>
+      <w:pPr>
+        <w:shd w:val="clear" w:color="auto" w:fill="D9D9D9" w:themeFill="background1" w:themeFillShade="D9"/>
+      </w:pPr>
+      <w:r>
+        <w:t xml:space="preserve">potential = </w:t>
+      </w:r>
+      <w:proofErr w:type="spellStart"/>
+      <w:proofErr w:type="gramStart"/>
+      <w:r>
+        <w:t>wp.getphi</w:t>
+      </w:r>
+      <w:proofErr w:type="spellEnd"/>
+      <w:proofErr w:type="gramEnd"/>
+      <w:r>
+        <w:t xml:space="preserve">()[1:-1, 1:-1, </w:t>
+      </w:r>
+      <w:proofErr w:type="spellStart"/>
+      <w:r>
+        <w:t>zindex</w:t>
+      </w:r>
+      <w:proofErr w:type="spellEnd"/>
+      <w:r>
+        <w:t>]</w:t>
+      </w:r>
+    </w:p>
+    <w:p>
+      <w:pPr>
+        <w:shd w:val="clear" w:color="auto" w:fill="D9D9D9" w:themeFill="background1" w:themeFillShade="D9"/>
+      </w:pPr>
+    </w:p>
+    <w:p>
+      <w:pPr>
+        <w:shd w:val="clear" w:color="auto" w:fill="D9D9D9" w:themeFill="background1" w:themeFillShade="D9"/>
+      </w:pPr>
+      <w:r>
+        <w:t xml:space="preserve">fig, ax = </w:t>
+      </w:r>
+      <w:proofErr w:type="spellStart"/>
+      <w:proofErr w:type="gramStart"/>
+      <w:r>
+        <w:t>plt.subplots</w:t>
+      </w:r>
+      <w:proofErr w:type="spellEnd"/>
+      <w:proofErr w:type="gramEnd"/>
+      <w:r>
+        <w:t>()</w:t>
+      </w:r>
+    </w:p>
+    <w:p>
+      <w:pPr>
+        <w:shd w:val="clear" w:color="auto" w:fill="D9D9D9" w:themeFill="background1" w:themeFillShade="D9"/>
+      </w:pPr>
+      <w:proofErr w:type="spellStart"/>
+      <w:r>
+        <w:t>ax.set_</w:t>
+      </w:r>
+      <w:proofErr w:type="gramStart"/>
+      <w:r>
+        <w:t>xlim</w:t>
+      </w:r>
+      <w:proofErr w:type="spellEnd"/>
+      <w:r>
+        <w:t>(</w:t>
+      </w:r>
+      <w:proofErr w:type="gramEnd"/>
+      <w:r>
+        <w:t>-5,5)</w:t>
+      </w:r>
+    </w:p>
+    <w:p>
+      <w:pPr>
+        <w:shd w:val="clear" w:color="auto" w:fill="D9D9D9" w:themeFill="background1" w:themeFillShade="D9"/>
+      </w:pPr>
+      <w:proofErr w:type="spellStart"/>
+      <w:r>
+        <w:t>ax.set_</w:t>
+      </w:r>
+      <w:proofErr w:type="gramStart"/>
+      <w:r>
+        <w:t>ylim</w:t>
+      </w:r>
+      <w:proofErr w:type="spellEnd"/>
+      <w:r>
+        <w:t>(</w:t>
+      </w:r>
+      <w:proofErr w:type="gramEnd"/>
+      <w:r>
+        <w:t>-5,5)</w:t>
+      </w:r>
+    </w:p>
+    <w:p>
+      <w:pPr>
+        <w:shd w:val="clear" w:color="auto" w:fill="D9D9D9" w:themeFill="background1" w:themeFillShade="D9"/>
+      </w:pPr>
+      <w:proofErr w:type="spellStart"/>
+      <w:r>
+        <w:t>ax.set_</w:t>
+      </w:r>
+      <w:proofErr w:type="gramStart"/>
+      <w:r>
+        <w:t>xlabel</w:t>
+      </w:r>
+      <w:proofErr w:type="spellEnd"/>
+      <w:r>
+        <w:t>(</w:t>
+      </w:r>
+      <w:proofErr w:type="gramEnd"/>
+      <w:r>
+        <w:t>'x [mm]')</w:t>
+      </w:r>
+    </w:p>
+    <w:p>
+      <w:pPr>
+        <w:shd w:val="clear" w:color="auto" w:fill="D9D9D9" w:themeFill="background1" w:themeFillShade="D9"/>
+      </w:pPr>
+      <w:proofErr w:type="spellStart"/>
+      <w:r>
+        <w:t>ax.set_</w:t>
+      </w:r>
+      <w:proofErr w:type="gramStart"/>
+      <w:r>
+        <w:t>ylabel</w:t>
+      </w:r>
+      <w:proofErr w:type="spellEnd"/>
+      <w:r>
+        <w:t>(</w:t>
+      </w:r>
+      <w:proofErr w:type="gramEnd"/>
+      <w:r>
+        <w:t>'y [mm]')</w:t>
+      </w:r>
+    </w:p>
+    <w:p>
+      <w:pPr>
+        <w:shd w:val="clear" w:color="auto" w:fill="D9D9D9" w:themeFill="background1" w:themeFillShade="D9"/>
+      </w:pPr>
+      <w:proofErr w:type="spellStart"/>
+      <w:r>
+        <w:t>ax.set_title</w:t>
+      </w:r>
+      <w:proofErr w:type="spellEnd"/>
+      <w:r>
+        <w:t>(r'$\Phi(</w:t>
+      </w:r>
+      <w:proofErr w:type="spellStart"/>
+      <w:proofErr w:type="gramStart"/>
+      <w:r>
+        <w:t>x,y</w:t>
+      </w:r>
+      <w:proofErr w:type="spellEnd"/>
+      <w:proofErr w:type="gramEnd"/>
+      <w:r>
+        <w:t>)$')</w:t>
+      </w:r>
+    </w:p>
+    <w:p>
+      <w:pPr>
+        <w:shd w:val="clear" w:color="auto" w:fill="D9D9D9" w:themeFill="background1" w:themeFillShade="D9"/>
+      </w:pPr>
+    </w:p>
+    <w:p>
+      <w:pPr>
+        <w:shd w:val="clear" w:color="auto" w:fill="D9D9D9" w:themeFill="background1" w:themeFillShade="D9"/>
+      </w:pPr>
+      <w:proofErr w:type="gramStart"/>
+      <w:r>
+        <w:t>X,Y</w:t>
+      </w:r>
+      <w:proofErr w:type="gramEnd"/>
+      <w:r>
+        <w:t xml:space="preserve"> = </w:t>
+      </w:r>
+      <w:proofErr w:type="spellStart"/>
+      <w:r>
+        <w:t>np.meshgrid</w:t>
+      </w:r>
+      <w:proofErr w:type="spellEnd"/>
+      <w:r>
+        <w:t>(y[1:-1], x[1:-1])</w:t>
+      </w:r>
+    </w:p>
+    <w:p>
+      <w:pPr>
+        <w:shd w:val="clear" w:color="auto" w:fill="D9D9D9" w:themeFill="background1" w:themeFillShade="D9"/>
+      </w:pPr>
+      <w:proofErr w:type="spellStart"/>
+      <w:r>
+        <w:t>cont</w:t>
+      </w:r>
+      <w:proofErr w:type="spellEnd"/>
+      <w:r>
+        <w:t xml:space="preserve"> = </w:t>
+      </w:r>
+      <w:proofErr w:type="spellStart"/>
+      <w:proofErr w:type="gramStart"/>
+      <w:r>
+        <w:t>ax.contourf</w:t>
+      </w:r>
+      <w:proofErr w:type="spellEnd"/>
+      <w:proofErr w:type="gramEnd"/>
+      <w:r>
+        <w:t>(X/mm, Y/mm, potential, levels=50)</w:t>
+      </w:r>
+    </w:p>
+    <w:p>
+      <w:pPr>
+        <w:shd w:val="clear" w:color="auto" w:fill="D9D9D9" w:themeFill="background1" w:themeFillShade="D9"/>
+      </w:pPr>
+    </w:p>
+    <w:p>
+      <w:pPr>
+        <w:shd w:val="clear" w:color="auto" w:fill="D9D9D9" w:themeFill="background1" w:themeFillShade="D9"/>
+      </w:pPr>
+      <w:r>
+        <w:t xml:space="preserve">if (V in </w:t>
+      </w:r>
+      <w:proofErr w:type="spellStart"/>
+      <w:proofErr w:type="gramStart"/>
+      <w:r>
+        <w:t>cont.levels</w:t>
+      </w:r>
+      <w:proofErr w:type="spellEnd"/>
+      <w:proofErr w:type="gramEnd"/>
+      <w:r>
+        <w:t xml:space="preserve"> ):</w:t>
+      </w:r>
+    </w:p>
+    <w:p>
+      <w:pPr>
+        <w:shd w:val="clear" w:color="auto" w:fill="D9D9D9" w:themeFill="background1" w:themeFillShade="D9"/>
+      </w:pPr>
+      <w:r>
+        <w:t xml:space="preserve">    index = </w:t>
+      </w:r>
+      <w:proofErr w:type="spellStart"/>
+      <w:proofErr w:type="gramStart"/>
+      <w:r>
+        <w:t>np.where</w:t>
+      </w:r>
+      <w:proofErr w:type="spellEnd"/>
+      <w:proofErr w:type="gramEnd"/>
+      <w:r>
+        <w:t>(</w:t>
+      </w:r>
+      <w:proofErr w:type="spellStart"/>
+      <w:r>
+        <w:t>cont.levels</w:t>
+      </w:r>
+      <w:proofErr w:type="spellEnd"/>
+      <w:r>
+        <w:t xml:space="preserve"> == V)[0][0]</w:t>
+      </w:r>
+    </w:p>
+    <w:p>
+      <w:pPr>
+        <w:shd w:val="clear" w:color="auto" w:fill="D9D9D9" w:themeFill="background1" w:themeFillShade="D9"/>
+      </w:pPr>
+      <w:r>
+        <w:t>else:</w:t>
+      </w:r>
+    </w:p>
+    <w:p>
+      <w:pPr>
+        <w:shd w:val="clear" w:color="auto" w:fill="D9D9D9" w:themeFill="background1" w:themeFillShade="D9"/>
+      </w:pPr>
+      <w:r>
+        <w:t xml:space="preserve">    </w:t>
+      </w:r>
+      <w:proofErr w:type="gramStart"/>
+      <w:r>
+        <w:t>print(</w:t>
+      </w:r>
+      <w:proofErr w:type="gramEnd"/>
+      <w:r>
+        <w:t>"V not in levels")</w:t>
+      </w:r>
+    </w:p>
+    <w:p>
+      <w:pPr>
+        <w:shd w:val="clear" w:color="auto" w:fill="D9D9D9" w:themeFill="background1" w:themeFillShade="D9"/>
+      </w:pPr>
+    </w:p>
+    <w:p>
+      <w:pPr>
+        <w:shd w:val="clear" w:color="auto" w:fill="D9D9D9" w:themeFill="background1" w:themeFillShade="D9"/>
+      </w:pPr>
+      <w:proofErr w:type="spellStart"/>
+      <w:proofErr w:type="gramStart"/>
+      <w:r>
+        <w:t>cont.collections</w:t>
+      </w:r>
+      <w:proofErr w:type="spellEnd"/>
+      <w:proofErr w:type="gramEnd"/>
+      <w:r>
+        <w:t>[-1].</w:t>
+      </w:r>
+      <w:proofErr w:type="spellStart"/>
+      <w:r>
+        <w:t>set_linestyle</w:t>
+      </w:r>
+      <w:proofErr w:type="spellEnd"/>
+      <w:r>
+        <w:t>('dashed')</w:t>
+      </w:r>
+    </w:p>
+    <w:p>
+      <w:pPr>
+        <w:shd w:val="clear" w:color="auto" w:fill="D9D9D9" w:themeFill="background1" w:themeFillShade="D9"/>
+      </w:pPr>
+      <w:proofErr w:type="spellStart"/>
+      <w:proofErr w:type="gramStart"/>
+      <w:r>
+        <w:lastRenderedPageBreak/>
+        <w:t>cont.collections</w:t>
+      </w:r>
+      <w:proofErr w:type="spellEnd"/>
+      <w:proofErr w:type="gramEnd"/>
+      <w:r>
+        <w:t>[-1].</w:t>
+      </w:r>
+      <w:proofErr w:type="spellStart"/>
+      <w:r>
+        <w:t>set_color</w:t>
+      </w:r>
+      <w:proofErr w:type="spellEnd"/>
+      <w:r>
+        <w:t>('r')</w:t>
+      </w:r>
+    </w:p>
+    <w:p>
+      <w:pPr>
+        <w:shd w:val="clear" w:color="auto" w:fill="D9D9D9" w:themeFill="background1" w:themeFillShade="D9"/>
+      </w:pPr>
+      <w:proofErr w:type="spellStart"/>
+      <w:proofErr w:type="gramStart"/>
+      <w:r>
+        <w:t>plt.tight</w:t>
+      </w:r>
+      <w:proofErr w:type="gramEnd"/>
+      <w:r>
+        <w:t>_layout</w:t>
+      </w:r>
+      <w:proofErr w:type="spellEnd"/>
+      <w:r>
+        <w:t>()</w:t>
+      </w:r>
+    </w:p>
+    <w:p>
+      <w:pPr>
+        <w:shd w:val="clear" w:color="auto" w:fill="D9D9D9" w:themeFill="background1" w:themeFillShade="D9"/>
+      </w:pPr>
+      <w:proofErr w:type="spellStart"/>
+      <w:proofErr w:type="gramStart"/>
+      <w:r>
+        <w:t>plt.show</w:t>
+      </w:r>
+      <w:proofErr w:type="spellEnd"/>
+      <w:proofErr w:type="gramEnd"/>
+      <w:r>
+        <w:t>()</w:t>
+      </w:r>
+    </w:p>
+    <w:p>
+      <w:r>
+        <w:t>Oddly, the index routine gives index=50. When run</w:t>
+      </w:r>
+      <w:r>
+        <w:t>n</w:t>
+      </w:r>
+      <w:r>
+        <w:t xml:space="preserve">ing </w:t>
+      </w:r>
+      <w:proofErr w:type="spellStart"/>
+      <w:proofErr w:type="gramStart"/>
+      <w:r>
+        <w:t>cont.collections</w:t>
+      </w:r>
+      <w:proofErr w:type="spellEnd"/>
+      <w:proofErr w:type="gramEnd"/>
+      <w:r>
+        <w:t xml:space="preserve">[50] this index is out of range which is why [-1] index is used. </w:t>
+      </w:r>
+    </w:p>
     <w:sectPr>
       <w:pgSz w:w="12240" w:h="15840"/>
       <w:pgMar w:top="1440" w:right="1440" w:bottom="1440" w:left="1440" w:header="720" w:footer="720" w:gutter="0"/>
@@ -952,11 +2242,11 @@
     </w:lvl>
   </w:abstractNum>
   <w:abstractNum w:abstractNumId="1" w15:restartNumberingAfterBreak="0">
-    <w:nsid w:val="73874CBF"/>
+    <w:nsid w:val="5F921E14"/>
     <w:multiLevelType w:val="hybridMultilevel"/>
-    <w:tmpl w:val="F3D02C78"/>
-    <w:lvl w:ilvl="0" w:tplc="0D56048E">
-      <w:start w:val="26"/>
+    <w:tmpl w:val="CD188FD6"/>
+    <w:lvl w:ilvl="0" w:tplc="9E048A08">
+      <w:start w:val="3"/>
       <w:numFmt w:val="bullet"/>
       <w:lvlText w:val="-"/>
       <w:lvlJc w:val="left"/>
@@ -1064,10 +2354,126 @@
       </w:rPr>
     </w:lvl>
   </w:abstractNum>
+  <w:abstractNum w:abstractNumId="2" w15:restartNumberingAfterBreak="0">
+    <w:nsid w:val="73874CBF"/>
+    <w:multiLevelType w:val="hybridMultilevel"/>
+    <w:tmpl w:val="F3D02C78"/>
+    <w:lvl w:ilvl="0" w:tplc="0D56048E">
+      <w:start w:val="26"/>
+      <w:numFmt w:val="bullet"/>
+      <w:lvlText w:val="-"/>
+      <w:lvlJc w:val="left"/>
+      <w:pPr>
+        <w:ind w:left="720" w:hanging="360"/>
+      </w:pPr>
+      <w:rPr>
+        <w:rFonts w:ascii="Calibri" w:eastAsiaTheme="minorHAnsi" w:hAnsi="Calibri" w:cs="Calibri" w:hint="default"/>
+      </w:rPr>
+    </w:lvl>
+    <w:lvl w:ilvl="1" w:tplc="04090003" w:tentative="1">
+      <w:start w:val="1"/>
+      <w:numFmt w:val="bullet"/>
+      <w:lvlText w:val="o"/>
+      <w:lvlJc w:val="left"/>
+      <w:pPr>
+        <w:ind w:left="1440" w:hanging="360"/>
+      </w:pPr>
+      <w:rPr>
+        <w:rFonts w:ascii="Courier New" w:hAnsi="Courier New" w:cs="Courier New" w:hint="default"/>
+      </w:rPr>
+    </w:lvl>
+    <w:lvl w:ilvl="2" w:tplc="04090005" w:tentative="1">
+      <w:start w:val="1"/>
+      <w:numFmt w:val="bullet"/>
+      <w:lvlText w:val=""/>
+      <w:lvlJc w:val="left"/>
+      <w:pPr>
+        <w:ind w:left="2160" w:hanging="360"/>
+      </w:pPr>
+      <w:rPr>
+        <w:rFonts w:ascii="Wingdings" w:hAnsi="Wingdings" w:hint="default"/>
+      </w:rPr>
+    </w:lvl>
+    <w:lvl w:ilvl="3" w:tplc="04090001" w:tentative="1">
+      <w:start w:val="1"/>
+      <w:numFmt w:val="bullet"/>
+      <w:lvlText w:val=""/>
+      <w:lvlJc w:val="left"/>
+      <w:pPr>
+        <w:ind w:left="2880" w:hanging="360"/>
+      </w:pPr>
+      <w:rPr>
+        <w:rFonts w:ascii="Symbol" w:hAnsi="Symbol" w:hint="default"/>
+      </w:rPr>
+    </w:lvl>
+    <w:lvl w:ilvl="4" w:tplc="04090003" w:tentative="1">
+      <w:start w:val="1"/>
+      <w:numFmt w:val="bullet"/>
+      <w:lvlText w:val="o"/>
+      <w:lvlJc w:val="left"/>
+      <w:pPr>
+        <w:ind w:left="3600" w:hanging="360"/>
+      </w:pPr>
+      <w:rPr>
+        <w:rFonts w:ascii="Courier New" w:hAnsi="Courier New" w:cs="Courier New" w:hint="default"/>
+      </w:rPr>
+    </w:lvl>
+    <w:lvl w:ilvl="5" w:tplc="04090005" w:tentative="1">
+      <w:start w:val="1"/>
+      <w:numFmt w:val="bullet"/>
+      <w:lvlText w:val=""/>
+      <w:lvlJc w:val="left"/>
+      <w:pPr>
+        <w:ind w:left="4320" w:hanging="360"/>
+      </w:pPr>
+      <w:rPr>
+        <w:rFonts w:ascii="Wingdings" w:hAnsi="Wingdings" w:hint="default"/>
+      </w:rPr>
+    </w:lvl>
+    <w:lvl w:ilvl="6" w:tplc="04090001" w:tentative="1">
+      <w:start w:val="1"/>
+      <w:numFmt w:val="bullet"/>
+      <w:lvlText w:val=""/>
+      <w:lvlJc w:val="left"/>
+      <w:pPr>
+        <w:ind w:left="5040" w:hanging="360"/>
+      </w:pPr>
+      <w:rPr>
+        <w:rFonts w:ascii="Symbol" w:hAnsi="Symbol" w:hint="default"/>
+      </w:rPr>
+    </w:lvl>
+    <w:lvl w:ilvl="7" w:tplc="04090003" w:tentative="1">
+      <w:start w:val="1"/>
+      <w:numFmt w:val="bullet"/>
+      <w:lvlText w:val="o"/>
+      <w:lvlJc w:val="left"/>
+      <w:pPr>
+        <w:ind w:left="5760" w:hanging="360"/>
+      </w:pPr>
+      <w:rPr>
+        <w:rFonts w:ascii="Courier New" w:hAnsi="Courier New" w:cs="Courier New" w:hint="default"/>
+      </w:rPr>
+    </w:lvl>
+    <w:lvl w:ilvl="8" w:tplc="04090005" w:tentative="1">
+      <w:start w:val="1"/>
+      <w:numFmt w:val="bullet"/>
+      <w:lvlText w:val=""/>
+      <w:lvlJc w:val="left"/>
+      <w:pPr>
+        <w:ind w:left="6480" w:hanging="360"/>
+      </w:pPr>
+      <w:rPr>
+        <w:rFonts w:ascii="Wingdings" w:hAnsi="Wingdings" w:hint="default"/>
+      </w:rPr>
+    </w:lvl>
+  </w:abstractNum>
   <w:num w:numId="1">
     <w:abstractNumId w:val="0"/>
   </w:num>
   <w:num w:numId="2">
+    <w:abstractNumId w:val="2"/>
+  </w:num>
+  <w:num w:numId="3">
     <w:abstractNumId w:val="1"/>
   </w:num>
 </w:numbering>

</xml_diff>

<commit_message>
Include E and phi plots from single ESQ along with code snippets
</commit_message>
<xml_diff>
--- a/valverde/workingnotes.docx
+++ b/valverde/workingnotes.docx
@@ -2117,6 +2117,707 @@
         <w:t xml:space="preserve">[50] this index is out of range which is why [-1] index is used. </w:t>
       </w:r>
     </w:p>
+    <w:p/>
+    <w:p>
+      <w:pPr>
+        <w:rPr>
+          <w:u w:val="single"/>
+        </w:rPr>
+      </w:pPr>
+      <w:r>
+        <w:rPr>
+          <w:u w:val="single"/>
+        </w:rPr>
+        <w:t>July 10, 2020</w:t>
+      </w:r>
+    </w:p>
+    <w:p>
+      <w:r>
+        <w:t xml:space="preserve">Now visualizing the ESQ geometry. </w:t>
+      </w:r>
+      <w:r>
+        <w:t>The mesh created is as follows:</w:t>
+      </w:r>
+    </w:p>
+    <w:p/>
+    <w:p>
+      <w:r>
+        <w:t>x, y extents: [-4mm, 4mm]</w:t>
+      </w:r>
+    </w:p>
+    <w:p>
+      <w:r>
+        <w:t>z extent: [0, 2mm]</w:t>
+      </w:r>
+    </w:p>
+    <w:p/>
+    <w:p>
+      <w:r>
+        <w:t>ESQ</w:t>
+      </w:r>
+      <w:r>
+        <w:t xml:space="preserve"> placed at </w:t>
+      </w:r>
+      <w:proofErr w:type="spellStart"/>
+      <w:r>
+        <w:t>zcenter</w:t>
+      </w:r>
+      <w:proofErr w:type="spellEnd"/>
+      <w:r>
+        <w:t xml:space="preserve"> = 1mm</w:t>
+      </w:r>
+    </w:p>
+    <w:p/>
+    <w:p>
+      <w:r>
+        <w:t>The ESQ was created from the geometry file (renamed conductor.py in /</w:t>
+      </w:r>
+      <w:proofErr w:type="spellStart"/>
+      <w:r>
+        <w:t>valverde</w:t>
+      </w:r>
+      <w:proofErr w:type="spellEnd"/>
+      <w:r>
+        <w:t xml:space="preserve">). The arguments are (position=1mm, </w:t>
+      </w:r>
+      <w:proofErr w:type="spellStart"/>
+      <w:r>
+        <w:t>InvertPolarity</w:t>
+      </w:r>
+      <w:proofErr w:type="spellEnd"/>
+      <w:r>
+        <w:t xml:space="preserve">=True, voltage=2*kV). </w:t>
+      </w:r>
+    </w:p>
+    <w:p>
+      <w:r>
+        <w:t>Potential fields shown below:</w:t>
+      </w:r>
+    </w:p>
+    <w:p>
+      <w:r>
+        <w:rPr>
+          <w:noProof/>
+        </w:rPr>
+        <w:drawing>
+          <wp:inline distT="0" distB="0" distL="0" distR="0" wp14:anchorId="1897906F" wp14:editId="289CA345">
+            <wp:extent cx="2927611" cy="2195708"/>
+            <wp:effectExtent l="0" t="0" r="0" b="1905"/>
+            <wp:docPr id="5" name="Picture 5" descr="A close up of a logo&#10;&#10;Description automatically generated"/>
+            <wp:cNvGraphicFramePr>
+              <a:graphicFrameLocks xmlns:a="http://schemas.openxmlformats.org/drawingml/2006/main" noChangeAspect="1"/>
+            </wp:cNvGraphicFramePr>
+            <a:graphic xmlns:a="http://schemas.openxmlformats.org/drawingml/2006/main">
+              <a:graphicData uri="http://schemas.openxmlformats.org/drawingml/2006/picture">
+                <pic:pic xmlns:pic="http://schemas.openxmlformats.org/drawingml/2006/picture">
+                  <pic:nvPicPr>
+                    <pic:cNvPr id="5" name="esqxy.png"/>
+                    <pic:cNvPicPr/>
+                  </pic:nvPicPr>
+                  <pic:blipFill rotWithShape="1">
+                    <a:blip r:embed="rId12" cstate="print">
+                      <a:extLst>
+                        <a:ext uri="{28A0092B-C50C-407E-A947-70E740481C1C}">
+                          <a14:useLocalDpi xmlns:a14="http://schemas.microsoft.com/office/drawing/2010/main" val="0"/>
+                        </a:ext>
+                      </a:extLst>
+                    </a:blip>
+                    <a:srcRect l="789" t="1282" r="789" b="1282"/>
+                    <a:stretch/>
+                  </pic:blipFill>
+                  <pic:spPr>
+                    <a:xfrm>
+                      <a:off x="0" y="0"/>
+                      <a:ext cx="2969872" cy="2227403"/>
+                    </a:xfrm>
+                    <a:prstGeom prst="rect">
+                      <a:avLst/>
+                    </a:prstGeom>
+                  </pic:spPr>
+                </pic:pic>
+              </a:graphicData>
+            </a:graphic>
+          </wp:inline>
+        </w:drawing>
+      </w:r>
+      <w:r>
+        <w:rPr>
+          <w:noProof/>
+        </w:rPr>
+        <w:drawing>
+          <wp:inline distT="0" distB="0" distL="0" distR="0" wp14:anchorId="53DE9C05" wp14:editId="6362F1D4">
+            <wp:extent cx="2934995" cy="1910071"/>
+            <wp:effectExtent l="0" t="0" r="0" b="0"/>
+            <wp:docPr id="10" name="Picture 10" descr="A close up of a device&#10;&#10;Description automatically generated"/>
+            <wp:cNvGraphicFramePr>
+              <a:graphicFrameLocks xmlns:a="http://schemas.openxmlformats.org/drawingml/2006/main" noChangeAspect="1"/>
+            </wp:cNvGraphicFramePr>
+            <a:graphic xmlns:a="http://schemas.openxmlformats.org/drawingml/2006/main">
+              <a:graphicData uri="http://schemas.openxmlformats.org/drawingml/2006/picture">
+                <pic:pic xmlns:pic="http://schemas.openxmlformats.org/drawingml/2006/picture">
+                  <pic:nvPicPr>
+                    <pic:cNvPr id="10" name="esqzx.png"/>
+                    <pic:cNvPicPr/>
+                  </pic:nvPicPr>
+                  <pic:blipFill rotWithShape="1">
+                    <a:blip r:embed="rId13" cstate="print">
+                      <a:extLst>
+                        <a:ext uri="{28A0092B-C50C-407E-A947-70E740481C1C}">
+                          <a14:useLocalDpi xmlns:a14="http://schemas.microsoft.com/office/drawing/2010/main" val="0"/>
+                        </a:ext>
+                      </a:extLst>
+                    </a:blip>
+                    <a:srcRect l="933" t="4077" r="933" b="4077"/>
+                    <a:stretch/>
+                  </pic:blipFill>
+                  <pic:spPr>
+                    <a:xfrm>
+                      <a:off x="0" y="0"/>
+                      <a:ext cx="2968102" cy="1931617"/>
+                    </a:xfrm>
+                    <a:prstGeom prst="rect">
+                      <a:avLst/>
+                    </a:prstGeom>
+                  </pic:spPr>
+                </pic:pic>
+              </a:graphicData>
+            </a:graphic>
+          </wp:inline>
+        </w:drawing>
+      </w:r>
+    </w:p>
+    <w:p/>
+    <w:p>
+      <w:r>
+        <w:t xml:space="preserve">-First plot code is </w:t>
+      </w:r>
+    </w:p>
+    <w:p>
+      <w:pPr>
+        <w:shd w:val="clear" w:color="auto" w:fill="D9D9D9" w:themeFill="background1" w:themeFillShade="D9"/>
+      </w:pPr>
+      <w:proofErr w:type="gramStart"/>
+      <w:r>
+        <w:t>X,Y</w:t>
+      </w:r>
+      <w:proofErr w:type="gramEnd"/>
+      <w:r>
+        <w:t xml:space="preserve"> = </w:t>
+      </w:r>
+      <w:proofErr w:type="spellStart"/>
+      <w:r>
+        <w:t>np.meshgrid</w:t>
+      </w:r>
+      <w:proofErr w:type="spellEnd"/>
+      <w:r>
+        <w:t>(</w:t>
+      </w:r>
+      <w:proofErr w:type="spellStart"/>
+      <w:r>
+        <w:t>x,y</w:t>
+      </w:r>
+      <w:proofErr w:type="spellEnd"/>
+      <w:r>
+        <w:t>)</w:t>
+      </w:r>
+    </w:p>
+    <w:p>
+      <w:pPr>
+        <w:shd w:val="clear" w:color="auto" w:fill="D9D9D9" w:themeFill="background1" w:themeFillShade="D9"/>
+      </w:pPr>
+      <w:r>
+        <w:t xml:space="preserve">phi = </w:t>
+      </w:r>
+      <w:proofErr w:type="spellStart"/>
+      <w:proofErr w:type="gramStart"/>
+      <w:r>
+        <w:t>wp.getphi</w:t>
+      </w:r>
+      <w:proofErr w:type="spellEnd"/>
+      <w:proofErr w:type="gramEnd"/>
+      <w:r>
+        <w:t xml:space="preserve">()[:, :, </w:t>
+      </w:r>
+      <w:proofErr w:type="spellStart"/>
+      <w:r>
+        <w:t>zcenterindex</w:t>
+      </w:r>
+      <w:proofErr w:type="spellEnd"/>
+      <w:r>
+        <w:t>]</w:t>
+      </w:r>
+    </w:p>
+    <w:p>
+      <w:pPr>
+        <w:shd w:val="clear" w:color="auto" w:fill="D9D9D9" w:themeFill="background1" w:themeFillShade="D9"/>
+      </w:pPr>
+    </w:p>
+    <w:p>
+      <w:pPr>
+        <w:shd w:val="clear" w:color="auto" w:fill="D9D9D9" w:themeFill="background1" w:themeFillShade="D9"/>
+      </w:pPr>
+      <w:r>
+        <w:t xml:space="preserve">#--Plot potential in </w:t>
+      </w:r>
+      <w:proofErr w:type="spellStart"/>
+      <w:r>
+        <w:t>xy</w:t>
+      </w:r>
+      <w:proofErr w:type="spellEnd"/>
+      <w:r>
+        <w:t xml:space="preserve"> at z=center of </w:t>
+      </w:r>
+      <w:proofErr w:type="spellStart"/>
+      <w:r>
+        <w:t>esq</w:t>
+      </w:r>
+      <w:proofErr w:type="spellEnd"/>
+    </w:p>
+    <w:p>
+      <w:pPr>
+        <w:shd w:val="clear" w:color="auto" w:fill="D9D9D9" w:themeFill="background1" w:themeFillShade="D9"/>
+      </w:pPr>
+      <w:r>
+        <w:t xml:space="preserve">fig, ax = </w:t>
+      </w:r>
+      <w:proofErr w:type="spellStart"/>
+      <w:proofErr w:type="gramStart"/>
+      <w:r>
+        <w:t>plt.subplots</w:t>
+      </w:r>
+      <w:proofErr w:type="spellEnd"/>
+      <w:proofErr w:type="gramEnd"/>
+      <w:r>
+        <w:t>()</w:t>
+      </w:r>
+    </w:p>
+    <w:p>
+      <w:pPr>
+        <w:shd w:val="clear" w:color="auto" w:fill="D9D9D9" w:themeFill="background1" w:themeFillShade="D9"/>
+      </w:pPr>
+      <w:proofErr w:type="spellStart"/>
+      <w:r>
+        <w:t>ax.set_</w:t>
+      </w:r>
+      <w:proofErr w:type="gramStart"/>
+      <w:r>
+        <w:t>xlabel</w:t>
+      </w:r>
+      <w:proofErr w:type="spellEnd"/>
+      <w:r>
+        <w:t>(</w:t>
+      </w:r>
+      <w:proofErr w:type="gramEnd"/>
+      <w:r>
+        <w:t>'x [mm]')</w:t>
+      </w:r>
+    </w:p>
+    <w:p>
+      <w:pPr>
+        <w:shd w:val="clear" w:color="auto" w:fill="D9D9D9" w:themeFill="background1" w:themeFillShade="D9"/>
+      </w:pPr>
+      <w:proofErr w:type="spellStart"/>
+      <w:r>
+        <w:t>ax.set_</w:t>
+      </w:r>
+      <w:proofErr w:type="gramStart"/>
+      <w:r>
+        <w:t>ylabel</w:t>
+      </w:r>
+      <w:proofErr w:type="spellEnd"/>
+      <w:r>
+        <w:t>(</w:t>
+      </w:r>
+      <w:proofErr w:type="gramEnd"/>
+      <w:r>
+        <w:t>'y [mm]')</w:t>
+      </w:r>
+    </w:p>
+    <w:p>
+      <w:pPr>
+        <w:shd w:val="clear" w:color="auto" w:fill="D9D9D9" w:themeFill="background1" w:themeFillShade="D9"/>
+      </w:pPr>
+      <w:proofErr w:type="spellStart"/>
+      <w:r>
+        <w:t>ax.set_</w:t>
+      </w:r>
+      <w:proofErr w:type="gramStart"/>
+      <w:r>
+        <w:t>title</w:t>
+      </w:r>
+      <w:proofErr w:type="spellEnd"/>
+      <w:r>
+        <w:t>(</w:t>
+      </w:r>
+      <w:proofErr w:type="gramEnd"/>
+      <w:r>
+        <w:t>'Potential of ESQ in x-y')</w:t>
+      </w:r>
+    </w:p>
+    <w:p>
+      <w:pPr>
+        <w:shd w:val="clear" w:color="auto" w:fill="D9D9D9" w:themeFill="background1" w:themeFillShade="D9"/>
+      </w:pPr>
+    </w:p>
+    <w:p>
+      <w:pPr>
+        <w:shd w:val="clear" w:color="auto" w:fill="D9D9D9" w:themeFill="background1" w:themeFillShade="D9"/>
+      </w:pPr>
+      <w:proofErr w:type="spellStart"/>
+      <w:r>
+        <w:t>cont</w:t>
+      </w:r>
+      <w:proofErr w:type="spellEnd"/>
+      <w:r>
+        <w:t xml:space="preserve"> = </w:t>
+      </w:r>
+      <w:proofErr w:type="spellStart"/>
+      <w:proofErr w:type="gramStart"/>
+      <w:r>
+        <w:t>ax.contour</w:t>
+      </w:r>
+      <w:proofErr w:type="spellEnd"/>
+      <w:proofErr w:type="gramEnd"/>
+      <w:r>
+        <w:t>(X/mm, Y/mm, phi, levels=50 )</w:t>
+      </w:r>
+    </w:p>
+    <w:p>
+      <w:pPr>
+        <w:shd w:val="clear" w:color="auto" w:fill="D9D9D9" w:themeFill="background1" w:themeFillShade="D9"/>
+      </w:pPr>
+      <w:proofErr w:type="spellStart"/>
+      <w:r>
+        <w:t>contcb</w:t>
+      </w:r>
+      <w:proofErr w:type="spellEnd"/>
+      <w:r>
+        <w:t xml:space="preserve"> = </w:t>
+      </w:r>
+      <w:proofErr w:type="spellStart"/>
+      <w:proofErr w:type="gramStart"/>
+      <w:r>
+        <w:t>fig.colorbar</w:t>
+      </w:r>
+      <w:proofErr w:type="spellEnd"/>
+      <w:proofErr w:type="gramEnd"/>
+      <w:r>
+        <w:t>(</w:t>
+      </w:r>
+      <w:proofErr w:type="spellStart"/>
+      <w:r>
+        <w:t>cont</w:t>
+      </w:r>
+      <w:proofErr w:type="spellEnd"/>
+      <w:r>
+        <w:t>, extend='both', shrink=0.8)</w:t>
+      </w:r>
+    </w:p>
+    <w:p>
+      <w:pPr>
+        <w:shd w:val="clear" w:color="auto" w:fill="D9D9D9" w:themeFill="background1" w:themeFillShade="D9"/>
+      </w:pPr>
+    </w:p>
+    <w:p>
+      <w:pPr>
+        <w:shd w:val="clear" w:color="auto" w:fill="D9D9D9" w:themeFill="background1" w:themeFillShade="D9"/>
+      </w:pPr>
+      <w:r>
+        <w:t>#Set zero contour to red -- line</w:t>
+      </w:r>
+    </w:p>
+    <w:p>
+      <w:pPr>
+        <w:shd w:val="clear" w:color="auto" w:fill="D9D9D9" w:themeFill="background1" w:themeFillShade="D9"/>
+      </w:pPr>
+      <w:proofErr w:type="spellStart"/>
+      <w:r>
+        <w:lastRenderedPageBreak/>
+        <w:t>zerocontour</w:t>
+      </w:r>
+      <w:proofErr w:type="spellEnd"/>
+      <w:r>
+        <w:t xml:space="preserve"> = </w:t>
+      </w:r>
+      <w:proofErr w:type="spellStart"/>
+      <w:proofErr w:type="gramStart"/>
+      <w:r>
+        <w:t>np.where</w:t>
+      </w:r>
+      <w:proofErr w:type="spellEnd"/>
+      <w:proofErr w:type="gramEnd"/>
+      <w:r>
+        <w:t>(</w:t>
+      </w:r>
+      <w:proofErr w:type="spellStart"/>
+      <w:r>
+        <w:t>cont.levels</w:t>
+      </w:r>
+      <w:proofErr w:type="spellEnd"/>
+      <w:r>
+        <w:t>==0)[0][0]</w:t>
+      </w:r>
+    </w:p>
+    <w:p>
+      <w:pPr>
+        <w:shd w:val="clear" w:color="auto" w:fill="D9D9D9" w:themeFill="background1" w:themeFillShade="D9"/>
+      </w:pPr>
+      <w:proofErr w:type="spellStart"/>
+      <w:r>
+        <w:t>zerocontour</w:t>
+      </w:r>
+      <w:proofErr w:type="spellEnd"/>
+      <w:r>
+        <w:t xml:space="preserve"> = </w:t>
+      </w:r>
+      <w:proofErr w:type="spellStart"/>
+      <w:proofErr w:type="gramStart"/>
+      <w:r>
+        <w:t>cont.collections</w:t>
+      </w:r>
+      <w:proofErr w:type="spellEnd"/>
+      <w:proofErr w:type="gramEnd"/>
+      <w:r>
+        <w:t>[</w:t>
+      </w:r>
+      <w:proofErr w:type="spellStart"/>
+      <w:r>
+        <w:t>zerocontour</w:t>
+      </w:r>
+      <w:proofErr w:type="spellEnd"/>
+      <w:r>
+        <w:t>]</w:t>
+      </w:r>
+    </w:p>
+    <w:p>
+      <w:pPr>
+        <w:shd w:val="clear" w:color="auto" w:fill="D9D9D9" w:themeFill="background1" w:themeFillShade="D9"/>
+      </w:pPr>
+      <w:proofErr w:type="spellStart"/>
+      <w:r>
+        <w:t>zerocontour.set_color</w:t>
+      </w:r>
+      <w:proofErr w:type="spellEnd"/>
+      <w:r>
+        <w:t>('r')</w:t>
+      </w:r>
+    </w:p>
+    <w:p>
+      <w:pPr>
+        <w:shd w:val="clear" w:color="auto" w:fill="D9D9D9" w:themeFill="background1" w:themeFillShade="D9"/>
+      </w:pPr>
+      <w:proofErr w:type="spellStart"/>
+      <w:r>
+        <w:t>zerocontour.set_linestyle</w:t>
+      </w:r>
+      <w:proofErr w:type="spellEnd"/>
+      <w:r>
+        <w:t>('dashed')</w:t>
+      </w:r>
+    </w:p>
+    <w:p>
+      <w:pPr>
+        <w:shd w:val="clear" w:color="auto" w:fill="D9D9D9" w:themeFill="background1" w:themeFillShade="D9"/>
+      </w:pPr>
+      <w:proofErr w:type="spellStart"/>
+      <w:r>
+        <w:t>zerocontour.set_</w:t>
+      </w:r>
+      <w:proofErr w:type="gramStart"/>
+      <w:r>
+        <w:t>linewidth</w:t>
+      </w:r>
+      <w:proofErr w:type="spellEnd"/>
+      <w:r>
+        <w:t>(</w:t>
+      </w:r>
+      <w:proofErr w:type="gramEnd"/>
+      <w:r>
+        <w:t>0.5)</w:t>
+      </w:r>
+    </w:p>
+    <w:p>
+      <w:pPr>
+        <w:shd w:val="clear" w:color="auto" w:fill="D9D9D9" w:themeFill="background1" w:themeFillShade="D9"/>
+      </w:pPr>
+    </w:p>
+    <w:p>
+      <w:pPr>
+        <w:shd w:val="clear" w:color="auto" w:fill="D9D9D9" w:themeFill="background1" w:themeFillShade="D9"/>
+      </w:pPr>
+      <w:proofErr w:type="spellStart"/>
+      <w:proofErr w:type="gramStart"/>
+      <w:r>
+        <w:t>plt.show</w:t>
+      </w:r>
+      <w:proofErr w:type="spellEnd"/>
+      <w:proofErr w:type="gramEnd"/>
+      <w:r>
+        <w:t>()</w:t>
+      </w:r>
+    </w:p>
+    <w:p>
+      <w:r>
+        <w:t xml:space="preserve">The second plot is basically the same. </w:t>
+      </w:r>
+    </w:p>
+    <w:p/>
+    <w:p>
+      <w:r>
+        <w:t xml:space="preserve">The Electric fields Ex and </w:t>
+      </w:r>
+      <w:proofErr w:type="spellStart"/>
+      <w:r>
+        <w:t>Ez</w:t>
+      </w:r>
+      <w:proofErr w:type="spellEnd"/>
+      <w:r>
+        <w:t xml:space="preserve"> are given below:</w:t>
+      </w:r>
+    </w:p>
+    <w:p>
+      <w:r>
+        <w:rPr>
+          <w:noProof/>
+        </w:rPr>
+        <w:drawing>
+          <wp:inline distT="0" distB="0" distL="0" distR="0" wp14:anchorId="5B7948B3" wp14:editId="7773BD41">
+            <wp:extent cx="2961013" cy="2220760"/>
+            <wp:effectExtent l="0" t="0" r="0" b="1905"/>
+            <wp:docPr id="11" name="Picture 11" descr="A close up of a map&#10;&#10;Description automatically generated"/>
+            <wp:cNvGraphicFramePr>
+              <a:graphicFrameLocks xmlns:a="http://schemas.openxmlformats.org/drawingml/2006/main" noChangeAspect="1"/>
+            </wp:cNvGraphicFramePr>
+            <a:graphic xmlns:a="http://schemas.openxmlformats.org/drawingml/2006/main">
+              <a:graphicData uri="http://schemas.openxmlformats.org/drawingml/2006/picture">
+                <pic:pic xmlns:pic="http://schemas.openxmlformats.org/drawingml/2006/picture">
+                  <pic:nvPicPr>
+                    <pic:cNvPr id="11" name="esqExxy.png"/>
+                    <pic:cNvPicPr/>
+                  </pic:nvPicPr>
+                  <pic:blipFill>
+                    <a:blip r:embed="rId14" cstate="print">
+                      <a:extLst>
+                        <a:ext uri="{28A0092B-C50C-407E-A947-70E740481C1C}">
+                          <a14:useLocalDpi xmlns:a14="http://schemas.microsoft.com/office/drawing/2010/main" val="0"/>
+                        </a:ext>
+                      </a:extLst>
+                    </a:blip>
+                    <a:stretch>
+                      <a:fillRect/>
+                    </a:stretch>
+                  </pic:blipFill>
+                  <pic:spPr>
+                    <a:xfrm>
+                      <a:off x="0" y="0"/>
+                      <a:ext cx="2971511" cy="2228634"/>
+                    </a:xfrm>
+                    <a:prstGeom prst="rect">
+                      <a:avLst/>
+                    </a:prstGeom>
+                  </pic:spPr>
+                </pic:pic>
+              </a:graphicData>
+            </a:graphic>
+          </wp:inline>
+        </w:drawing>
+      </w:r>
+      <w:r>
+        <w:rPr>
+          <w:noProof/>
+        </w:rPr>
+        <w:drawing>
+          <wp:inline distT="0" distB="0" distL="0" distR="0" wp14:anchorId="68205AE9" wp14:editId="4669BF84">
+            <wp:extent cx="2877507" cy="2158130"/>
+            <wp:effectExtent l="0" t="0" r="5715" b="1270"/>
+            <wp:docPr id="12" name="Picture 12" descr="A close up of a piece of paper&#10;&#10;Description automatically generated"/>
+            <wp:cNvGraphicFramePr>
+              <a:graphicFrameLocks xmlns:a="http://schemas.openxmlformats.org/drawingml/2006/main" noChangeAspect="1"/>
+            </wp:cNvGraphicFramePr>
+            <a:graphic xmlns:a="http://schemas.openxmlformats.org/drawingml/2006/main">
+              <a:graphicData uri="http://schemas.openxmlformats.org/drawingml/2006/picture">
+                <pic:pic xmlns:pic="http://schemas.openxmlformats.org/drawingml/2006/picture">
+                  <pic:nvPicPr>
+                    <pic:cNvPr id="12" name="esqExzx.png"/>
+                    <pic:cNvPicPr/>
+                  </pic:nvPicPr>
+                  <pic:blipFill>
+                    <a:blip r:embed="rId15" cstate="print">
+                      <a:extLst>
+                        <a:ext uri="{28A0092B-C50C-407E-A947-70E740481C1C}">
+                          <a14:useLocalDpi xmlns:a14="http://schemas.microsoft.com/office/drawing/2010/main" val="0"/>
+                        </a:ext>
+                      </a:extLst>
+                    </a:blip>
+                    <a:stretch>
+                      <a:fillRect/>
+                    </a:stretch>
+                  </pic:blipFill>
+                  <pic:spPr>
+                    <a:xfrm>
+                      <a:off x="0" y="0"/>
+                      <a:ext cx="2886275" cy="2164706"/>
+                    </a:xfrm>
+                    <a:prstGeom prst="rect">
+                      <a:avLst/>
+                    </a:prstGeom>
+                  </pic:spPr>
+                </pic:pic>
+              </a:graphicData>
+            </a:graphic>
+          </wp:inline>
+        </w:drawing>
+      </w:r>
+    </w:p>
+    <w:p>
+      <w:r>
+        <w:rPr>
+          <w:noProof/>
+        </w:rPr>
+        <w:drawing>
+          <wp:inline distT="0" distB="0" distL="0" distR="0" wp14:anchorId="58EE3B03" wp14:editId="0F442FFA">
+            <wp:extent cx="3136378" cy="2352284"/>
+            <wp:effectExtent l="0" t="0" r="635" b="0"/>
+            <wp:docPr id="13" name="Picture 13" descr="A close up of a map&#10;&#10;Description automatically generated"/>
+            <wp:cNvGraphicFramePr>
+              <a:graphicFrameLocks xmlns:a="http://schemas.openxmlformats.org/drawingml/2006/main" noChangeAspect="1"/>
+            </wp:cNvGraphicFramePr>
+            <a:graphic xmlns:a="http://schemas.openxmlformats.org/drawingml/2006/main">
+              <a:graphicData uri="http://schemas.openxmlformats.org/drawingml/2006/picture">
+                <pic:pic xmlns:pic="http://schemas.openxmlformats.org/drawingml/2006/picture">
+                  <pic:nvPicPr>
+                    <pic:cNvPr id="13" name="esqEzzx.png"/>
+                    <pic:cNvPicPr/>
+                  </pic:nvPicPr>
+                  <pic:blipFill>
+                    <a:blip r:embed="rId16" cstate="print">
+                      <a:extLst>
+                        <a:ext uri="{28A0092B-C50C-407E-A947-70E740481C1C}">
+                          <a14:useLocalDpi xmlns:a14="http://schemas.microsoft.com/office/drawing/2010/main" val="0"/>
+                        </a:ext>
+                      </a:extLst>
+                    </a:blip>
+                    <a:stretch>
+                      <a:fillRect/>
+                    </a:stretch>
+                  </pic:blipFill>
+                  <pic:spPr>
+                    <a:xfrm>
+                      <a:off x="0" y="0"/>
+                      <a:ext cx="3154261" cy="2365696"/>
+                    </a:xfrm>
+                    <a:prstGeom prst="rect">
+                      <a:avLst/>
+                    </a:prstGeom>
+                  </pic:spPr>
+                </pic:pic>
+              </a:graphicData>
+            </a:graphic>
+          </wp:inline>
+        </w:drawing>
+      </w:r>
+    </w:p>
+    <w:p/>
     <w:sectPr>
       <w:pgSz w:w="12240" w:h="15840"/>
       <w:pgMar w:top="1440" w:right="1440" w:bottom="1440" w:left="1440" w:header="720" w:footer="720" w:gutter="0"/>

</xml_diff>

<commit_message>
Added plots for periodic boundary conditions in xy. Looks identical.
</commit_message>
<xml_diff>
--- a/valverde/workingnotes.docx
+++ b/valverde/workingnotes.docx
@@ -2679,7 +2679,7 @@
           <w:noProof/>
         </w:rPr>
         <w:drawing>
-          <wp:inline distT="0" distB="0" distL="0" distR="0" wp14:anchorId="5B7948B3" wp14:editId="7773BD41">
+          <wp:inline distT="0" distB="0" distL="0" distR="0" wp14:anchorId="5B7948B3" wp14:editId="5CD73380">
             <wp:extent cx="2961013" cy="2220760"/>
             <wp:effectExtent l="0" t="0" r="0" b="1905"/>
             <wp:docPr id="11" name="Picture 11" descr="A close up of a map&#10;&#10;Description automatically generated"/>
@@ -2816,6 +2816,274 @@
       </w:r>
     </w:p>
     <w:p/>
+    <w:p>
+      <w:pPr>
+        <w:rPr>
+          <w:u w:val="single"/>
+        </w:rPr>
+      </w:pPr>
+      <w:r>
+        <w:rPr>
+          <w:u w:val="single"/>
+        </w:rPr>
+        <w:t>July 13, 2020</w:t>
+      </w:r>
+    </w:p>
+    <w:p>
+      <w:r>
+        <w:t xml:space="preserve">Above plots using </w:t>
+      </w:r>
+      <w:proofErr w:type="spellStart"/>
+      <w:r>
+        <w:t>xy</w:t>
+      </w:r>
+      <w:proofErr w:type="spellEnd"/>
+      <w:r>
+        <w:t xml:space="preserve"> boundary conditions as periodic instead of </w:t>
+      </w:r>
+      <w:proofErr w:type="spellStart"/>
+      <w:r>
+        <w:t>Nuemann</w:t>
+      </w:r>
+      <w:proofErr w:type="spellEnd"/>
+      <w:r>
+        <w:t xml:space="preserve">. </w:t>
+      </w:r>
+    </w:p>
+    <w:p>
+      <w:r>
+        <w:rPr>
+          <w:noProof/>
+        </w:rPr>
+        <w:lastRenderedPageBreak/>
+        <w:drawing>
+          <wp:inline distT="0" distB="0" distL="0" distR="0" wp14:anchorId="6D8D0374" wp14:editId="103AD135">
+            <wp:extent cx="2560320" cy="1920240"/>
+            <wp:effectExtent l="0" t="0" r="5080" b="0"/>
+            <wp:docPr id="9" name="Picture 9" descr="A close up of a logo&#10;&#10;Description automatically generated"/>
+            <wp:cNvGraphicFramePr>
+              <a:graphicFrameLocks xmlns:a="http://schemas.openxmlformats.org/drawingml/2006/main" noChangeAspect="1"/>
+            </wp:cNvGraphicFramePr>
+            <a:graphic xmlns:a="http://schemas.openxmlformats.org/drawingml/2006/main">
+              <a:graphicData uri="http://schemas.openxmlformats.org/drawingml/2006/picture">
+                <pic:pic xmlns:pic="http://schemas.openxmlformats.org/drawingml/2006/picture">
+                  <pic:nvPicPr>
+                    <pic:cNvPr id="9" name="phixy.png"/>
+                    <pic:cNvPicPr/>
+                  </pic:nvPicPr>
+                  <pic:blipFill rotWithShape="1">
+                    <a:blip r:embed="rId17" cstate="print">
+                      <a:extLst>
+                        <a:ext uri="{28A0092B-C50C-407E-A947-70E740481C1C}">
+                          <a14:useLocalDpi xmlns:a14="http://schemas.microsoft.com/office/drawing/2010/main" val="0"/>
+                        </a:ext>
+                      </a:extLst>
+                    </a:blip>
+                    <a:srcRect l="87" r="87"/>
+                    <a:stretch/>
+                  </pic:blipFill>
+                  <pic:spPr>
+                    <a:xfrm>
+                      <a:off x="0" y="0"/>
+                      <a:ext cx="2560320" cy="1920240"/>
+                    </a:xfrm>
+                    <a:prstGeom prst="rect">
+                      <a:avLst/>
+                    </a:prstGeom>
+                  </pic:spPr>
+                </pic:pic>
+              </a:graphicData>
+            </a:graphic>
+          </wp:inline>
+        </w:drawing>
+      </w:r>
+      <w:r>
+        <w:rPr>
+          <w:noProof/>
+        </w:rPr>
+        <w:drawing>
+          <wp:inline distT="0" distB="0" distL="0" distR="0" wp14:anchorId="51B2A1D7" wp14:editId="5053A4C9">
+            <wp:extent cx="2438400" cy="1828800"/>
+            <wp:effectExtent l="0" t="0" r="0" b="0"/>
+            <wp:docPr id="14" name="Picture 14" descr="A picture containing light&#10;&#10;Description automatically generated"/>
+            <wp:cNvGraphicFramePr>
+              <a:graphicFrameLocks xmlns:a="http://schemas.openxmlformats.org/drawingml/2006/main" noChangeAspect="1"/>
+            </wp:cNvGraphicFramePr>
+            <a:graphic xmlns:a="http://schemas.openxmlformats.org/drawingml/2006/main">
+              <a:graphicData uri="http://schemas.openxmlformats.org/drawingml/2006/picture">
+                <pic:pic xmlns:pic="http://schemas.openxmlformats.org/drawingml/2006/picture">
+                  <pic:nvPicPr>
+                    <pic:cNvPr id="14" name="phizx.png"/>
+                    <pic:cNvPicPr/>
+                  </pic:nvPicPr>
+                  <pic:blipFill>
+                    <a:blip r:embed="rId18" cstate="print">
+                      <a:extLst>
+                        <a:ext uri="{28A0092B-C50C-407E-A947-70E740481C1C}">
+                          <a14:useLocalDpi xmlns:a14="http://schemas.microsoft.com/office/drawing/2010/main" val="0"/>
+                        </a:ext>
+                      </a:extLst>
+                    </a:blip>
+                    <a:stretch>
+                      <a:fillRect/>
+                    </a:stretch>
+                  </pic:blipFill>
+                  <pic:spPr>
+                    <a:xfrm>
+                      <a:off x="0" y="0"/>
+                      <a:ext cx="2438400" cy="1828800"/>
+                    </a:xfrm>
+                    <a:prstGeom prst="rect">
+                      <a:avLst/>
+                    </a:prstGeom>
+                  </pic:spPr>
+                </pic:pic>
+              </a:graphicData>
+            </a:graphic>
+          </wp:inline>
+        </w:drawing>
+      </w:r>
+    </w:p>
+    <w:p>
+      <w:r>
+        <w:rPr>
+          <w:noProof/>
+        </w:rPr>
+        <w:drawing>
+          <wp:inline distT="0" distB="0" distL="0" distR="0" wp14:anchorId="0550B6FD" wp14:editId="0F404557">
+            <wp:extent cx="2560320" cy="1920240"/>
+            <wp:effectExtent l="0" t="0" r="5080" b="0"/>
+            <wp:docPr id="15" name="Picture 15" descr="A close up of a map&#10;&#10;Description automatically generated"/>
+            <wp:cNvGraphicFramePr>
+              <a:graphicFrameLocks xmlns:a="http://schemas.openxmlformats.org/drawingml/2006/main" noChangeAspect="1"/>
+            </wp:cNvGraphicFramePr>
+            <a:graphic xmlns:a="http://schemas.openxmlformats.org/drawingml/2006/main">
+              <a:graphicData uri="http://schemas.openxmlformats.org/drawingml/2006/picture">
+                <pic:pic xmlns:pic="http://schemas.openxmlformats.org/drawingml/2006/picture">
+                  <pic:nvPicPr>
+                    <pic:cNvPr id="15" name="Exxy.png"/>
+                    <pic:cNvPicPr/>
+                  </pic:nvPicPr>
+                  <pic:blipFill>
+                    <a:blip r:embed="rId19" cstate="print">
+                      <a:extLst>
+                        <a:ext uri="{28A0092B-C50C-407E-A947-70E740481C1C}">
+                          <a14:useLocalDpi xmlns:a14="http://schemas.microsoft.com/office/drawing/2010/main" val="0"/>
+                        </a:ext>
+                      </a:extLst>
+                    </a:blip>
+                    <a:stretch>
+                      <a:fillRect/>
+                    </a:stretch>
+                  </pic:blipFill>
+                  <pic:spPr>
+                    <a:xfrm>
+                      <a:off x="0" y="0"/>
+                      <a:ext cx="2560320" cy="1920240"/>
+                    </a:xfrm>
+                    <a:prstGeom prst="rect">
+                      <a:avLst/>
+                    </a:prstGeom>
+                  </pic:spPr>
+                </pic:pic>
+              </a:graphicData>
+            </a:graphic>
+          </wp:inline>
+        </w:drawing>
+      </w:r>
+      <w:r>
+        <w:rPr>
+          <w:noProof/>
+        </w:rPr>
+        <w:drawing>
+          <wp:inline distT="0" distB="0" distL="0" distR="0" wp14:anchorId="14937C82" wp14:editId="5EB28DD6">
+            <wp:extent cx="2560320" cy="1920240"/>
+            <wp:effectExtent l="0" t="0" r="5080" b="0"/>
+            <wp:docPr id="16" name="Picture 16" descr="A screenshot of a cell phone&#10;&#10;Description automatically generated"/>
+            <wp:cNvGraphicFramePr>
+              <a:graphicFrameLocks xmlns:a="http://schemas.openxmlformats.org/drawingml/2006/main" noChangeAspect="1"/>
+            </wp:cNvGraphicFramePr>
+            <a:graphic xmlns:a="http://schemas.openxmlformats.org/drawingml/2006/main">
+              <a:graphicData uri="http://schemas.openxmlformats.org/drawingml/2006/picture">
+                <pic:pic xmlns:pic="http://schemas.openxmlformats.org/drawingml/2006/picture">
+                  <pic:nvPicPr>
+                    <pic:cNvPr id="16" name="Exzx.png"/>
+                    <pic:cNvPicPr/>
+                  </pic:nvPicPr>
+                  <pic:blipFill>
+                    <a:blip r:embed="rId20" cstate="print">
+                      <a:extLst>
+                        <a:ext uri="{28A0092B-C50C-407E-A947-70E740481C1C}">
+                          <a14:useLocalDpi xmlns:a14="http://schemas.microsoft.com/office/drawing/2010/main" val="0"/>
+                        </a:ext>
+                      </a:extLst>
+                    </a:blip>
+                    <a:stretch>
+                      <a:fillRect/>
+                    </a:stretch>
+                  </pic:blipFill>
+                  <pic:spPr>
+                    <a:xfrm>
+                      <a:off x="0" y="0"/>
+                      <a:ext cx="2560320" cy="1920240"/>
+                    </a:xfrm>
+                    <a:prstGeom prst="rect">
+                      <a:avLst/>
+                    </a:prstGeom>
+                  </pic:spPr>
+                </pic:pic>
+              </a:graphicData>
+            </a:graphic>
+          </wp:inline>
+        </w:drawing>
+      </w:r>
+      <w:r>
+        <w:rPr>
+          <w:noProof/>
+        </w:rPr>
+        <w:drawing>
+          <wp:inline distT="0" distB="0" distL="0" distR="0" wp14:anchorId="0E2C93E9" wp14:editId="09A2E778">
+            <wp:extent cx="2560320" cy="1920240"/>
+            <wp:effectExtent l="0" t="0" r="5080" b="0"/>
+            <wp:docPr id="17" name="Picture 17" descr="A close up of a map&#10;&#10;Description automatically generated"/>
+            <wp:cNvGraphicFramePr>
+              <a:graphicFrameLocks xmlns:a="http://schemas.openxmlformats.org/drawingml/2006/main" noChangeAspect="1"/>
+            </wp:cNvGraphicFramePr>
+            <a:graphic xmlns:a="http://schemas.openxmlformats.org/drawingml/2006/main">
+              <a:graphicData uri="http://schemas.openxmlformats.org/drawingml/2006/picture">
+                <pic:pic xmlns:pic="http://schemas.openxmlformats.org/drawingml/2006/picture">
+                  <pic:nvPicPr>
+                    <pic:cNvPr id="17" name="Ezzx.png"/>
+                    <pic:cNvPicPr/>
+                  </pic:nvPicPr>
+                  <pic:blipFill>
+                    <a:blip r:embed="rId21" cstate="print">
+                      <a:extLst>
+                        <a:ext uri="{28A0092B-C50C-407E-A947-70E740481C1C}">
+                          <a14:useLocalDpi xmlns:a14="http://schemas.microsoft.com/office/drawing/2010/main" val="0"/>
+                        </a:ext>
+                      </a:extLst>
+                    </a:blip>
+                    <a:stretch>
+                      <a:fillRect/>
+                    </a:stretch>
+                  </pic:blipFill>
+                  <pic:spPr>
+                    <a:xfrm>
+                      <a:off x="0" y="0"/>
+                      <a:ext cx="2560320" cy="1920240"/>
+                    </a:xfrm>
+                    <a:prstGeom prst="rect">
+                      <a:avLst/>
+                    </a:prstGeom>
+                  </pic:spPr>
+                </pic:pic>
+              </a:graphicData>
+            </a:graphic>
+          </wp:inline>
+        </w:drawing>
+      </w:r>
+    </w:p>
     <w:sectPr>
       <w:pgSz w:w="12240" w:h="15840"/>
       <w:pgMar w:top="1440" w:right="1440" w:bottom="1440" w:left="1440" w:header="720" w:footer="720" w:gutter="0"/>

</xml_diff>

<commit_message>
Updated notes by rescaling images
</commit_message>
<xml_diff>
--- a/valverde/workingnotes.docx
+++ b/valverde/workingnotes.docx
@@ -2841,11 +2841,9 @@
       <w:r>
         <w:t xml:space="preserve"> boundary conditions as periodic instead of </w:t>
       </w:r>
-      <w:proofErr w:type="spellStart"/>
-      <w:r>
-        <w:t>Nuemann</w:t>
-      </w:r>
-      <w:proofErr w:type="spellEnd"/>
+      <w:r>
+        <w:t>Neumann</w:t>
+      </w:r>
       <w:r>
         <w:t xml:space="preserve">. </w:t>
       </w:r>

</xml_diff>

<commit_message>
Updated notes with zx plots for rfstack testing
</commit_message>
<xml_diff>
--- a/valverde/workingnotes.docx
+++ b/valverde/workingnotes.docx
@@ -256,7 +256,7 @@
                     <pic:cNvPicPr/>
                   </pic:nvPicPr>
                   <pic:blipFill rotWithShape="1">
-                    <a:blip r:embed="rId5" cstate="print">
+                    <a:blip r:embed="rId7" cstate="print">
                       <a:extLst>
                         <a:ext uri="{28A0092B-C50C-407E-A947-70E740481C1C}">
                           <a14:useLocalDpi xmlns:a14="http://schemas.microsoft.com/office/drawing/2010/main" val="0"/>
@@ -303,7 +303,7 @@
                     <pic:cNvPicPr/>
                   </pic:nvPicPr>
                   <pic:blipFill rotWithShape="1">
-                    <a:blip r:embed="rId6" cstate="print">
+                    <a:blip r:embed="rId8" cstate="print">
                       <a:extLst>
                         <a:ext uri="{28A0092B-C50C-407E-A947-70E740481C1C}">
                           <a14:useLocalDpi xmlns:a14="http://schemas.microsoft.com/office/drawing/2010/main" val="0"/>
@@ -348,7 +348,7 @@
                     <pic:cNvPicPr/>
                   </pic:nvPicPr>
                   <pic:blipFill rotWithShape="1">
-                    <a:blip r:embed="rId7" cstate="print">
+                    <a:blip r:embed="rId9" cstate="print">
                       <a:extLst>
                         <a:ext uri="{28A0092B-C50C-407E-A947-70E740481C1C}">
                           <a14:useLocalDpi xmlns:a14="http://schemas.microsoft.com/office/drawing/2010/main" val="0"/>
@@ -761,7 +761,7 @@
                     <pic:cNvPicPr/>
                   </pic:nvPicPr>
                   <pic:blipFill rotWithShape="1">
-                    <a:blip r:embed="rId8" cstate="print">
+                    <a:blip r:embed="rId10" cstate="print">
                       <a:extLst>
                         <a:ext uri="{28A0092B-C50C-407E-A947-70E740481C1C}">
                           <a14:useLocalDpi xmlns:a14="http://schemas.microsoft.com/office/drawing/2010/main" val="0"/>
@@ -806,7 +806,7 @@
                     <pic:cNvPicPr/>
                   </pic:nvPicPr>
                   <pic:blipFill rotWithShape="1">
-                    <a:blip r:embed="rId9" cstate="print">
+                    <a:blip r:embed="rId11" cstate="print">
                       <a:extLst>
                         <a:ext uri="{28A0092B-C50C-407E-A947-70E740481C1C}">
                           <a14:useLocalDpi xmlns:a14="http://schemas.microsoft.com/office/drawing/2010/main" val="0"/>
@@ -917,7 +917,7 @@
                     <pic:cNvPicPr/>
                   </pic:nvPicPr>
                   <pic:blipFill>
-                    <a:blip r:embed="rId10" cstate="print">
+                    <a:blip r:embed="rId12" cstate="print">
                       <a:extLst>
                         <a:ext uri="{28A0092B-C50C-407E-A947-70E740481C1C}">
                           <a14:useLocalDpi xmlns:a14="http://schemas.microsoft.com/office/drawing/2010/main" val="0"/>
@@ -1567,7 +1567,7 @@
                     <pic:cNvPicPr/>
                   </pic:nvPicPr>
                   <pic:blipFill>
-                    <a:blip r:embed="rId11" cstate="print">
+                    <a:blip r:embed="rId13" cstate="print">
                       <a:extLst>
                         <a:ext uri="{28A0092B-C50C-407E-A947-70E740481C1C}">
                           <a14:useLocalDpi xmlns:a14="http://schemas.microsoft.com/office/drawing/2010/main" val="0"/>
@@ -2214,7 +2214,7 @@
                     <pic:cNvPicPr/>
                   </pic:nvPicPr>
                   <pic:blipFill rotWithShape="1">
-                    <a:blip r:embed="rId12" cstate="print">
+                    <a:blip r:embed="rId14" cstate="print">
                       <a:extLst>
                         <a:ext uri="{28A0092B-C50C-407E-A947-70E740481C1C}">
                           <a14:useLocalDpi xmlns:a14="http://schemas.microsoft.com/office/drawing/2010/main" val="0"/>
@@ -2259,7 +2259,7 @@
                     <pic:cNvPicPr/>
                   </pic:nvPicPr>
                   <pic:blipFill rotWithShape="1">
-                    <a:blip r:embed="rId13" cstate="print">
+                    <a:blip r:embed="rId15" cstate="print">
                       <a:extLst>
                         <a:ext uri="{28A0092B-C50C-407E-A947-70E740481C1C}">
                           <a14:useLocalDpi xmlns:a14="http://schemas.microsoft.com/office/drawing/2010/main" val="0"/>
@@ -2694,7 +2694,7 @@
                     <pic:cNvPicPr/>
                   </pic:nvPicPr>
                   <pic:blipFill>
-                    <a:blip r:embed="rId14" cstate="print">
+                    <a:blip r:embed="rId16" cstate="print">
                       <a:extLst>
                         <a:ext uri="{28A0092B-C50C-407E-A947-70E740481C1C}">
                           <a14:useLocalDpi xmlns:a14="http://schemas.microsoft.com/office/drawing/2010/main" val="0"/>
@@ -2740,7 +2740,7 @@
                     <pic:cNvPicPr/>
                   </pic:nvPicPr>
                   <pic:blipFill>
-                    <a:blip r:embed="rId15" cstate="print">
+                    <a:blip r:embed="rId17" cstate="print">
                       <a:extLst>
                         <a:ext uri="{28A0092B-C50C-407E-A947-70E740481C1C}">
                           <a14:useLocalDpi xmlns:a14="http://schemas.microsoft.com/office/drawing/2010/main" val="0"/>
@@ -2788,7 +2788,7 @@
                     <pic:cNvPicPr/>
                   </pic:nvPicPr>
                   <pic:blipFill>
-                    <a:blip r:embed="rId16" cstate="print">
+                    <a:blip r:embed="rId18" cstate="print">
                       <a:extLst>
                         <a:ext uri="{28A0092B-C50C-407E-A947-70E740481C1C}">
                           <a14:useLocalDpi xmlns:a14="http://schemas.microsoft.com/office/drawing/2010/main" val="0"/>
@@ -2870,7 +2870,7 @@
                     <pic:cNvPicPr/>
                   </pic:nvPicPr>
                   <pic:blipFill rotWithShape="1">
-                    <a:blip r:embed="rId17" cstate="print">
+                    <a:blip r:embed="rId19" cstate="print">
                       <a:extLst>
                         <a:ext uri="{28A0092B-C50C-407E-A947-70E740481C1C}">
                           <a14:useLocalDpi xmlns:a14="http://schemas.microsoft.com/office/drawing/2010/main" val="0"/>
@@ -2915,7 +2915,7 @@
                     <pic:cNvPicPr/>
                   </pic:nvPicPr>
                   <pic:blipFill>
-                    <a:blip r:embed="rId18" cstate="print">
+                    <a:blip r:embed="rId20" cstate="print">
                       <a:extLst>
                         <a:ext uri="{28A0092B-C50C-407E-A947-70E740481C1C}">
                           <a14:useLocalDpi xmlns:a14="http://schemas.microsoft.com/office/drawing/2010/main" val="0"/>
@@ -2960,98 +2960,6 @@
                 <pic:pic xmlns:pic="http://schemas.openxmlformats.org/drawingml/2006/picture">
                   <pic:nvPicPr>
                     <pic:cNvPr id="15" name="Exxy.png"/>
-                    <pic:cNvPicPr/>
-                  </pic:nvPicPr>
-                  <pic:blipFill>
-                    <a:blip r:embed="rId19" cstate="print">
-                      <a:extLst>
-                        <a:ext uri="{28A0092B-C50C-407E-A947-70E740481C1C}">
-                          <a14:useLocalDpi xmlns:a14="http://schemas.microsoft.com/office/drawing/2010/main" val="0"/>
-                        </a:ext>
-                      </a:extLst>
-                    </a:blip>
-                    <a:stretch>
-                      <a:fillRect/>
-                    </a:stretch>
-                  </pic:blipFill>
-                  <pic:spPr>
-                    <a:xfrm>
-                      <a:off x="0" y="0"/>
-                      <a:ext cx="2560320" cy="1920240"/>
-                    </a:xfrm>
-                    <a:prstGeom prst="rect">
-                      <a:avLst/>
-                    </a:prstGeom>
-                  </pic:spPr>
-                </pic:pic>
-              </a:graphicData>
-            </a:graphic>
-          </wp:inline>
-        </w:drawing>
-      </w:r>
-      <w:r>
-        <w:rPr>
-          <w:noProof/>
-        </w:rPr>
-        <w:drawing>
-          <wp:inline distT="0" distB="0" distL="0" distR="0" wp14:anchorId="14937C82" wp14:editId="5EB28DD6">
-            <wp:extent cx="2560320" cy="1920240"/>
-            <wp:effectExtent l="0" t="0" r="5080" b="0"/>
-            <wp:docPr id="16" name="Picture 16" descr="A screenshot of a cell phone&#10;&#10;Description automatically generated"/>
-            <wp:cNvGraphicFramePr>
-              <a:graphicFrameLocks xmlns:a="http://schemas.openxmlformats.org/drawingml/2006/main" noChangeAspect="1"/>
-            </wp:cNvGraphicFramePr>
-            <a:graphic xmlns:a="http://schemas.openxmlformats.org/drawingml/2006/main">
-              <a:graphicData uri="http://schemas.openxmlformats.org/drawingml/2006/picture">
-                <pic:pic xmlns:pic="http://schemas.openxmlformats.org/drawingml/2006/picture">
-                  <pic:nvPicPr>
-                    <pic:cNvPr id="16" name="Exzx.png"/>
-                    <pic:cNvPicPr/>
-                  </pic:nvPicPr>
-                  <pic:blipFill>
-                    <a:blip r:embed="rId20" cstate="print">
-                      <a:extLst>
-                        <a:ext uri="{28A0092B-C50C-407E-A947-70E740481C1C}">
-                          <a14:useLocalDpi xmlns:a14="http://schemas.microsoft.com/office/drawing/2010/main" val="0"/>
-                        </a:ext>
-                      </a:extLst>
-                    </a:blip>
-                    <a:stretch>
-                      <a:fillRect/>
-                    </a:stretch>
-                  </pic:blipFill>
-                  <pic:spPr>
-                    <a:xfrm>
-                      <a:off x="0" y="0"/>
-                      <a:ext cx="2560320" cy="1920240"/>
-                    </a:xfrm>
-                    <a:prstGeom prst="rect">
-                      <a:avLst/>
-                    </a:prstGeom>
-                  </pic:spPr>
-                </pic:pic>
-              </a:graphicData>
-            </a:graphic>
-          </wp:inline>
-        </w:drawing>
-      </w:r>
-      <w:r>
-        <w:rPr>
-          <w:noProof/>
-        </w:rPr>
-        <w:drawing>
-          <wp:inline distT="0" distB="0" distL="0" distR="0" wp14:anchorId="0E2C93E9" wp14:editId="09A2E778">
-            <wp:extent cx="2560320" cy="1920240"/>
-            <wp:effectExtent l="0" t="0" r="5080" b="0"/>
-            <wp:docPr id="17" name="Picture 17" descr="A close up of a map&#10;&#10;Description automatically generated"/>
-            <wp:cNvGraphicFramePr>
-              <a:graphicFrameLocks xmlns:a="http://schemas.openxmlformats.org/drawingml/2006/main" noChangeAspect="1"/>
-            </wp:cNvGraphicFramePr>
-            <a:graphic xmlns:a="http://schemas.openxmlformats.org/drawingml/2006/main">
-              <a:graphicData uri="http://schemas.openxmlformats.org/drawingml/2006/picture">
-                <pic:pic xmlns:pic="http://schemas.openxmlformats.org/drawingml/2006/picture">
-                  <pic:nvPicPr>
-                    <pic:cNvPr id="17" name="Ezzx.png"/>
                     <pic:cNvPicPr/>
                   </pic:nvPicPr>
                   <pic:blipFill>
@@ -3081,6 +2989,643 @@
           </wp:inline>
         </w:drawing>
       </w:r>
+      <w:r>
+        <w:rPr>
+          <w:noProof/>
+        </w:rPr>
+        <w:drawing>
+          <wp:inline distT="0" distB="0" distL="0" distR="0" wp14:anchorId="14937C82" wp14:editId="5EB28DD6">
+            <wp:extent cx="2560320" cy="1920240"/>
+            <wp:effectExtent l="0" t="0" r="5080" b="0"/>
+            <wp:docPr id="16" name="Picture 16" descr="A screenshot of a cell phone&#10;&#10;Description automatically generated"/>
+            <wp:cNvGraphicFramePr>
+              <a:graphicFrameLocks xmlns:a="http://schemas.openxmlformats.org/drawingml/2006/main" noChangeAspect="1"/>
+            </wp:cNvGraphicFramePr>
+            <a:graphic xmlns:a="http://schemas.openxmlformats.org/drawingml/2006/main">
+              <a:graphicData uri="http://schemas.openxmlformats.org/drawingml/2006/picture">
+                <pic:pic xmlns:pic="http://schemas.openxmlformats.org/drawingml/2006/picture">
+                  <pic:nvPicPr>
+                    <pic:cNvPr id="16" name="Exzx.png"/>
+                    <pic:cNvPicPr/>
+                  </pic:nvPicPr>
+                  <pic:blipFill>
+                    <a:blip r:embed="rId22" cstate="print">
+                      <a:extLst>
+                        <a:ext uri="{28A0092B-C50C-407E-A947-70E740481C1C}">
+                          <a14:useLocalDpi xmlns:a14="http://schemas.microsoft.com/office/drawing/2010/main" val="0"/>
+                        </a:ext>
+                      </a:extLst>
+                    </a:blip>
+                    <a:stretch>
+                      <a:fillRect/>
+                    </a:stretch>
+                  </pic:blipFill>
+                  <pic:spPr>
+                    <a:xfrm>
+                      <a:off x="0" y="0"/>
+                      <a:ext cx="2560320" cy="1920240"/>
+                    </a:xfrm>
+                    <a:prstGeom prst="rect">
+                      <a:avLst/>
+                    </a:prstGeom>
+                  </pic:spPr>
+                </pic:pic>
+              </a:graphicData>
+            </a:graphic>
+          </wp:inline>
+        </w:drawing>
+      </w:r>
+      <w:r>
+        <w:rPr>
+          <w:noProof/>
+        </w:rPr>
+        <w:drawing>
+          <wp:inline distT="0" distB="0" distL="0" distR="0" wp14:anchorId="0E2C93E9" wp14:editId="09A2E778">
+            <wp:extent cx="2560320" cy="1920240"/>
+            <wp:effectExtent l="0" t="0" r="5080" b="0"/>
+            <wp:docPr id="17" name="Picture 17" descr="A close up of a map&#10;&#10;Description automatically generated"/>
+            <wp:cNvGraphicFramePr>
+              <a:graphicFrameLocks xmlns:a="http://schemas.openxmlformats.org/drawingml/2006/main" noChangeAspect="1"/>
+            </wp:cNvGraphicFramePr>
+            <a:graphic xmlns:a="http://schemas.openxmlformats.org/drawingml/2006/main">
+              <a:graphicData uri="http://schemas.openxmlformats.org/drawingml/2006/picture">
+                <pic:pic xmlns:pic="http://schemas.openxmlformats.org/drawingml/2006/picture">
+                  <pic:nvPicPr>
+                    <pic:cNvPr id="17" name="Ezzx.png"/>
+                    <pic:cNvPicPr/>
+                  </pic:nvPicPr>
+                  <pic:blipFill>
+                    <a:blip r:embed="rId23" cstate="print">
+                      <a:extLst>
+                        <a:ext uri="{28A0092B-C50C-407E-A947-70E740481C1C}">
+                          <a14:useLocalDpi xmlns:a14="http://schemas.microsoft.com/office/drawing/2010/main" val="0"/>
+                        </a:ext>
+                      </a:extLst>
+                    </a:blip>
+                    <a:stretch>
+                      <a:fillRect/>
+                    </a:stretch>
+                  </pic:blipFill>
+                  <pic:spPr>
+                    <a:xfrm>
+                      <a:off x="0" y="0"/>
+                      <a:ext cx="2560320" cy="1920240"/>
+                    </a:xfrm>
+                    <a:prstGeom prst="rect">
+                      <a:avLst/>
+                    </a:prstGeom>
+                  </pic:spPr>
+                </pic:pic>
+              </a:graphicData>
+            </a:graphic>
+          </wp:inline>
+        </w:drawing>
+      </w:r>
+    </w:p>
+    <w:p/>
+    <w:p>
+      <w:pPr>
+        <w:rPr>
+          <w:b/>
+          <w:bCs/>
+          <w:u w:val="single"/>
+        </w:rPr>
+      </w:pPr>
+      <w:r>
+        <w:rPr>
+          <w:u w:val="single"/>
+        </w:rPr>
+        <w:t>July 15, 2020</w:t>
+      </w:r>
+    </w:p>
+    <w:p>
+      <w:r>
+        <w:t xml:space="preserve">-Beginning to test </w:t>
+      </w:r>
+      <w:proofErr w:type="spellStart"/>
+      <w:r>
+        <w:t>RFstack</w:t>
+      </w:r>
+      <w:proofErr w:type="spellEnd"/>
+      <w:r>
+        <w:t xml:space="preserve"> setup. </w:t>
+      </w:r>
+    </w:p>
+    <w:p>
+      <w:r>
+        <w:t xml:space="preserve">-I’m not set on how these are created. The wafer function within the function uses a zip to iterate through center positions and voltages. However, voltage </w:t>
+      </w:r>
+      <w:proofErr w:type="spellStart"/>
+      <w:r>
+        <w:t>isnt</w:t>
+      </w:r>
+      <w:proofErr w:type="spellEnd"/>
+      <w:r>
+        <w:t xml:space="preserve"> actually indexed. </w:t>
+      </w:r>
+    </w:p>
+    <w:p>
+      <w:pPr>
+        <w:shd w:val="clear" w:color="auto" w:fill="D9D9D9" w:themeFill="background1" w:themeFillShade="D9"/>
+      </w:pPr>
+      <w:r>
+        <w:t xml:space="preserve">for s, v in </w:t>
+      </w:r>
+      <w:proofErr w:type="gramStart"/>
+      <w:r>
+        <w:t>zip(</w:t>
+      </w:r>
+      <w:proofErr w:type="spellStart"/>
+      <w:proofErr w:type="gramEnd"/>
+      <w:r>
+        <w:t>stackPositions</w:t>
+      </w:r>
+      <w:proofErr w:type="spellEnd"/>
+      <w:r>
+        <w:t>, voltages):</w:t>
+      </w:r>
+    </w:p>
+    <w:p>
+      <w:pPr>
+        <w:shd w:val="clear" w:color="auto" w:fill="D9D9D9" w:themeFill="background1" w:themeFillShade="D9"/>
+      </w:pPr>
+      <w:r>
+        <w:t xml:space="preserve">        stack = wafer(</w:t>
+      </w:r>
+      <w:proofErr w:type="gramStart"/>
+      <w:r>
+        <w:t>s[</w:t>
+      </w:r>
+      <w:proofErr w:type="gramEnd"/>
+      <w:r>
+        <w:t>0], 0) + wafer(s[1], v) + wafer(s[2], v) + wafer(s[3], 0)</w:t>
+      </w:r>
+    </w:p>
+    <w:p>
+      <w:pPr>
+        <w:shd w:val="clear" w:color="auto" w:fill="D9D9D9" w:themeFill="background1" w:themeFillShade="D9"/>
+      </w:pPr>
+      <w:r>
+        <w:t xml:space="preserve">        </w:t>
+      </w:r>
+      <w:proofErr w:type="spellStart"/>
+      <w:proofErr w:type="gramStart"/>
+      <w:r>
+        <w:t>stacks.append</w:t>
+      </w:r>
+      <w:proofErr w:type="spellEnd"/>
+      <w:proofErr w:type="gramEnd"/>
+      <w:r>
+        <w:t>(stack)</w:t>
+      </w:r>
+    </w:p>
+    <w:p>
+      <w:pPr>
+        <w:shd w:val="clear" w:color="auto" w:fill="D9D9D9" w:themeFill="background1" w:themeFillShade="D9"/>
+      </w:pPr>
+      <w:r>
+        <w:t xml:space="preserve">    return </w:t>
+      </w:r>
+      <w:proofErr w:type="spellStart"/>
+      <w:r>
+        <w:t>wp.sum</w:t>
+      </w:r>
+      <w:proofErr w:type="spellEnd"/>
+      <w:r>
+        <w:t>(stacks)</w:t>
+      </w:r>
+    </w:p>
+    <w:p>
+      <w:r>
+        <w:t xml:space="preserve">This is a bit confusing as to what the inputs for the </w:t>
+      </w:r>
+      <w:proofErr w:type="spellStart"/>
+      <w:r>
+        <w:t>RFstack</w:t>
+      </w:r>
+      <w:proofErr w:type="spellEnd"/>
+      <w:r>
+        <w:t xml:space="preserve"> should be since it takes in </w:t>
+      </w:r>
+      <w:proofErr w:type="spellStart"/>
+      <w:proofErr w:type="gramStart"/>
+      <w:r>
+        <w:t>RFstack</w:t>
+      </w:r>
+      <w:proofErr w:type="spellEnd"/>
+      <w:r>
+        <w:t>(</w:t>
+      </w:r>
+      <w:proofErr w:type="gramEnd"/>
+      <w:r>
+        <w:t xml:space="preserve">positions, voltages). I think this can be altered so that in the class functionality there is a simple time dependent voltage function. This will also eliminate the superfluous voltage listing in the single species code and will be cleaner. </w:t>
+      </w:r>
+    </w:p>
+    <w:p>
+      <w:r>
+        <w:lastRenderedPageBreak/>
+        <w:t xml:space="preserve">-Another detail. I should check if the stack </w:t>
+      </w:r>
+      <w:proofErr w:type="spellStart"/>
+      <w:r>
+        <w:t>sperations</w:t>
+      </w:r>
+      <w:proofErr w:type="spellEnd"/>
+      <w:r>
+        <w:t xml:space="preserve"> are constant. For </w:t>
+      </w:r>
+      <w:r>
+        <w:t>example,</w:t>
+      </w:r>
+      <w:r>
+        <w:t xml:space="preserve"> if this || represents a </w:t>
+      </w:r>
+      <w:proofErr w:type="spellStart"/>
+      <w:r>
+        <w:t>gnd</w:t>
+      </w:r>
+      <w:proofErr w:type="spellEnd"/>
+      <w:r>
+        <w:t xml:space="preserve"> and a biased plate, then ||--- || is the --- constant </w:t>
+      </w:r>
+      <w:proofErr w:type="spellStart"/>
+      <w:r>
+        <w:t>seperation</w:t>
+      </w:r>
+      <w:proofErr w:type="spellEnd"/>
+      <w:r>
+        <w:t xml:space="preserve"> always? </w:t>
+      </w:r>
+      <w:r>
+        <w:t xml:space="preserve">This would make the stack routine much easier since all one needs to do is specific two center positions (assuming the </w:t>
+      </w:r>
+      <w:proofErr w:type="spellStart"/>
+      <w:r>
+        <w:t>gnd</w:t>
+      </w:r>
+      <w:proofErr w:type="spellEnd"/>
+      <w:r>
+        <w:t xml:space="preserve"> and bias separation are also biased). </w:t>
+      </w:r>
+    </w:p>
+    <w:p>
+      <w:pPr>
+        <w:rPr>
+          <w:rFonts w:eastAsiaTheme="minorEastAsia"/>
+        </w:rPr>
+      </w:pPr>
+      <w:r>
+        <w:t xml:space="preserve">--Only condition is the calculation of the drift space that needs to be </w:t>
+      </w:r>
+      <m:oMath>
+        <m:r>
+          <w:rPr>
+            <w:rFonts w:ascii="Cambria Math" w:hAnsi="Cambria Math"/>
+          </w:rPr>
+          <m:t>βλ</m:t>
+        </m:r>
+      </m:oMath>
+      <w:r>
+        <w:rPr>
+          <w:rFonts w:eastAsiaTheme="minorEastAsia"/>
+        </w:rPr>
+        <w:t>.</w:t>
+      </w:r>
+    </w:p>
+    <w:p>
+      <w:pPr>
+        <w:rPr>
+          <w:rFonts w:eastAsiaTheme="minorEastAsia"/>
+        </w:rPr>
+      </w:pPr>
+    </w:p>
+    <w:p>
+      <w:pPr>
+        <w:rPr>
+          <w:rFonts w:eastAsiaTheme="minorEastAsia"/>
+        </w:rPr>
+      </w:pPr>
+      <w:r>
+        <w:rPr>
+          <w:rFonts w:eastAsiaTheme="minorEastAsia"/>
+          <w:u w:val="single"/>
+        </w:rPr>
+        <w:t>July 16, 2020</w:t>
+      </w:r>
+    </w:p>
+    <w:p>
+      <w:pPr>
+        <w:rPr>
+          <w:rFonts w:eastAsiaTheme="minorEastAsia"/>
+        </w:rPr>
+      </w:pPr>
+      <w:r>
+        <w:rPr>
+          <w:rFonts w:eastAsiaTheme="minorEastAsia"/>
+        </w:rPr>
+        <w:t xml:space="preserve">-Field plots for the wafer stack. Geometry: </w:t>
+      </w:r>
+    </w:p>
+    <w:p>
+      <w:pPr>
+        <w:rPr>
+          <w:rFonts w:eastAsiaTheme="minorEastAsia"/>
+        </w:rPr>
+      </w:pPr>
+      <w:proofErr w:type="spellStart"/>
+      <w:proofErr w:type="gramStart"/>
+      <w:r>
+        <w:rPr>
+          <w:rFonts w:eastAsiaTheme="minorEastAsia"/>
+        </w:rPr>
+        <w:t>x,y</w:t>
+      </w:r>
+      <w:proofErr w:type="spellEnd"/>
+      <w:proofErr w:type="gramEnd"/>
+      <w:r>
+        <w:rPr>
+          <w:rFonts w:eastAsiaTheme="minorEastAsia"/>
+        </w:rPr>
+        <w:t xml:space="preserve"> extents = [-4mm, 4mm]</w:t>
+      </w:r>
+    </w:p>
+    <w:p>
+      <w:pPr>
+        <w:rPr>
+          <w:rFonts w:eastAsiaTheme="minorEastAsia"/>
+        </w:rPr>
+      </w:pPr>
+      <w:r>
+        <w:rPr>
+          <w:rFonts w:eastAsiaTheme="minorEastAsia"/>
+        </w:rPr>
+        <w:t>z extent = [0, 15mm]</w:t>
+      </w:r>
+    </w:p>
+    <w:p>
+      <w:pPr>
+        <w:rPr>
+          <w:rFonts w:eastAsiaTheme="minorEastAsia"/>
+        </w:rPr>
+      </w:pPr>
+      <w:r>
+        <w:rPr>
+          <w:rFonts w:eastAsiaTheme="minorEastAsia"/>
+        </w:rPr>
+        <w:t>stack is placed with wafer positions [1mm, 4mm, 9mm, 12mm]</w:t>
+      </w:r>
+      <w:r>
+        <w:rPr>
+          <w:rFonts w:eastAsiaTheme="minorEastAsia"/>
+        </w:rPr>
+        <w:t xml:space="preserve"> </w:t>
+      </w:r>
+    </w:p>
+    <w:p>
+      <w:pPr>
+        <w:rPr>
+          <w:rFonts w:eastAsiaTheme="minorEastAsia"/>
+        </w:rPr>
+      </w:pPr>
+      <w:r>
+        <w:rPr>
+          <w:rFonts w:eastAsiaTheme="minorEastAsia"/>
+        </w:rPr>
+        <w:t>bias is set to 3kV on 2</w:t>
+      </w:r>
+      <w:r>
+        <w:rPr>
+          <w:rFonts w:eastAsiaTheme="minorEastAsia"/>
+          <w:vertAlign w:val="superscript"/>
+        </w:rPr>
+        <w:t>nd</w:t>
+      </w:r>
+      <w:r>
+        <w:rPr>
+          <w:rFonts w:eastAsiaTheme="minorEastAsia"/>
+        </w:rPr>
+        <w:t xml:space="preserve"> and 3</w:t>
+      </w:r>
+      <w:r>
+        <w:rPr>
+          <w:rFonts w:eastAsiaTheme="minorEastAsia"/>
+          <w:vertAlign w:val="superscript"/>
+        </w:rPr>
+        <w:t>rd</w:t>
+      </w:r>
+      <w:r>
+        <w:rPr>
+          <w:rFonts w:eastAsiaTheme="minorEastAsia"/>
+        </w:rPr>
+        <w:t xml:space="preserve"> wafer. </w:t>
+      </w:r>
+    </w:p>
+    <w:p>
+      <w:pPr>
+        <w:rPr>
+          <w:rFonts w:eastAsiaTheme="minorEastAsia"/>
+        </w:rPr>
+      </w:pPr>
+    </w:p>
+    <w:p>
+      <w:pPr>
+        <w:rPr>
+          <w:rFonts w:eastAsiaTheme="minorEastAsia"/>
+        </w:rPr>
+      </w:pPr>
+      <w:r>
+        <w:rPr>
+          <w:rFonts w:eastAsiaTheme="minorEastAsia"/>
+        </w:rPr>
+        <w:t xml:space="preserve">-Potential in </w:t>
+      </w:r>
+      <w:proofErr w:type="spellStart"/>
+      <w:r>
+        <w:rPr>
+          <w:rFonts w:eastAsiaTheme="minorEastAsia"/>
+        </w:rPr>
+        <w:t>zx</w:t>
+      </w:r>
+      <w:proofErr w:type="spellEnd"/>
+    </w:p>
+    <w:p>
+      <w:r>
+        <w:rPr>
+          <w:noProof/>
+        </w:rPr>
+        <w:drawing>
+          <wp:inline distT="0" distB="0" distL="0" distR="0" wp14:anchorId="4594C457" wp14:editId="26108FCB">
+            <wp:extent cx="2926080" cy="2194560"/>
+            <wp:effectExtent l="0" t="0" r="0" b="2540"/>
+            <wp:docPr id="18" name="Picture 18" descr="A picture containing comb, light&#10;&#10;Description automatically generated"/>
+            <wp:cNvGraphicFramePr>
+              <a:graphicFrameLocks xmlns:a="http://schemas.openxmlformats.org/drawingml/2006/main" noChangeAspect="1"/>
+            </wp:cNvGraphicFramePr>
+            <a:graphic xmlns:a="http://schemas.openxmlformats.org/drawingml/2006/main">
+              <a:graphicData uri="http://schemas.openxmlformats.org/drawingml/2006/picture">
+                <pic:pic xmlns:pic="http://schemas.openxmlformats.org/drawingml/2006/picture">
+                  <pic:nvPicPr>
+                    <pic:cNvPr id="18" name="Picture 18" descr="A picture containing comb, light&#10;&#10;Description automatically generated"/>
+                    <pic:cNvPicPr/>
+                  </pic:nvPicPr>
+                  <pic:blipFill>
+                    <a:blip r:embed="rId24">
+                      <a:extLst>
+                        <a:ext uri="{28A0092B-C50C-407E-A947-70E740481C1C}">
+                          <a14:useLocalDpi xmlns:a14="http://schemas.microsoft.com/office/drawing/2010/main" val="0"/>
+                        </a:ext>
+                      </a:extLst>
+                    </a:blip>
+                    <a:stretch>
+                      <a:fillRect/>
+                    </a:stretch>
+                  </pic:blipFill>
+                  <pic:spPr>
+                    <a:xfrm>
+                      <a:off x="0" y="0"/>
+                      <a:ext cx="2926080" cy="2194560"/>
+                    </a:xfrm>
+                    <a:prstGeom prst="rect">
+                      <a:avLst/>
+                    </a:prstGeom>
+                  </pic:spPr>
+                </pic:pic>
+              </a:graphicData>
+            </a:graphic>
+          </wp:inline>
+        </w:drawing>
+      </w:r>
+    </w:p>
+    <w:p>
+      <w:r>
+        <w:t xml:space="preserve">-Ex and </w:t>
+      </w:r>
+      <w:proofErr w:type="spellStart"/>
+      <w:r>
+        <w:t>Ez</w:t>
+      </w:r>
+      <w:proofErr w:type="spellEnd"/>
+      <w:r>
+        <w:t xml:space="preserve"> in </w:t>
+      </w:r>
+      <w:proofErr w:type="spellStart"/>
+      <w:r>
+        <w:t>zx</w:t>
+      </w:r>
+      <w:proofErr w:type="spellEnd"/>
+    </w:p>
+    <w:p>
+      <w:r>
+        <w:rPr>
+          <w:noProof/>
+        </w:rPr>
+        <w:drawing>
+          <wp:inline distT="0" distB="0" distL="0" distR="0" wp14:anchorId="151B52D6" wp14:editId="0AC828EC">
+            <wp:extent cx="2926080" cy="2194560"/>
+            <wp:effectExtent l="0" t="0" r="0" b="2540"/>
+            <wp:docPr id="21" name="Picture 21" descr="A close up of a logo&#10;&#10;Description automatically generated"/>
+            <wp:cNvGraphicFramePr>
+              <a:graphicFrameLocks xmlns:a="http://schemas.openxmlformats.org/drawingml/2006/main" noChangeAspect="1"/>
+            </wp:cNvGraphicFramePr>
+            <a:graphic xmlns:a="http://schemas.openxmlformats.org/drawingml/2006/main">
+              <a:graphicData uri="http://schemas.openxmlformats.org/drawingml/2006/picture">
+                <pic:pic xmlns:pic="http://schemas.openxmlformats.org/drawingml/2006/picture">
+                  <pic:nvPicPr>
+                    <pic:cNvPr id="21" name="Picture 21" descr="A close up of a logo&#10;&#10;Description automatically generated"/>
+                    <pic:cNvPicPr/>
+                  </pic:nvPicPr>
+                  <pic:blipFill>
+                    <a:blip r:embed="rId25">
+                      <a:extLst>
+                        <a:ext uri="{28A0092B-C50C-407E-A947-70E740481C1C}">
+                          <a14:useLocalDpi xmlns:a14="http://schemas.microsoft.com/office/drawing/2010/main" val="0"/>
+                        </a:ext>
+                      </a:extLst>
+                    </a:blip>
+                    <a:stretch>
+                      <a:fillRect/>
+                    </a:stretch>
+                  </pic:blipFill>
+                  <pic:spPr>
+                    <a:xfrm>
+                      <a:off x="0" y="0"/>
+                      <a:ext cx="2926080" cy="2194560"/>
+                    </a:xfrm>
+                    <a:prstGeom prst="rect">
+                      <a:avLst/>
+                    </a:prstGeom>
+                  </pic:spPr>
+                </pic:pic>
+              </a:graphicData>
+            </a:graphic>
+          </wp:inline>
+        </w:drawing>
+      </w:r>
+      <w:r>
+        <w:rPr>
+          <w:noProof/>
+        </w:rPr>
+        <w:drawing>
+          <wp:inline distT="0" distB="0" distL="0" distR="0" wp14:anchorId="5B947266" wp14:editId="09CFC84F">
+            <wp:extent cx="2926080" cy="2194560"/>
+            <wp:effectExtent l="0" t="0" r="0" b="2540"/>
+            <wp:docPr id="22" name="Picture 22" descr="A close up of text on a white background&#10;&#10;Description automatically generated"/>
+            <wp:cNvGraphicFramePr>
+              <a:graphicFrameLocks xmlns:a="http://schemas.openxmlformats.org/drawingml/2006/main" noChangeAspect="1"/>
+            </wp:cNvGraphicFramePr>
+            <a:graphic xmlns:a="http://schemas.openxmlformats.org/drawingml/2006/main">
+              <a:graphicData uri="http://schemas.openxmlformats.org/drawingml/2006/picture">
+                <pic:pic xmlns:pic="http://schemas.openxmlformats.org/drawingml/2006/picture">
+                  <pic:nvPicPr>
+                    <pic:cNvPr id="22" name="Picture 22" descr="A close up of text on a white background&#10;&#10;Description automatically generated"/>
+                    <pic:cNvPicPr/>
+                  </pic:nvPicPr>
+                  <pic:blipFill>
+                    <a:blip r:embed="rId26">
+                      <a:extLst>
+                        <a:ext uri="{28A0092B-C50C-407E-A947-70E740481C1C}">
+                          <a14:useLocalDpi xmlns:a14="http://schemas.microsoft.com/office/drawing/2010/main" val="0"/>
+                        </a:ext>
+                      </a:extLst>
+                    </a:blip>
+                    <a:stretch>
+                      <a:fillRect/>
+                    </a:stretch>
+                  </pic:blipFill>
+                  <pic:spPr>
+                    <a:xfrm>
+                      <a:off x="0" y="0"/>
+                      <a:ext cx="2926080" cy="2194560"/>
+                    </a:xfrm>
+                    <a:prstGeom prst="rect">
+                      <a:avLst/>
+                    </a:prstGeom>
+                  </pic:spPr>
+                </pic:pic>
+              </a:graphicData>
+            </a:graphic>
+          </wp:inline>
+        </w:drawing>
+      </w:r>
+    </w:p>
+    <w:p>
+      <w:r>
+        <w:t>-</w:t>
+      </w:r>
+      <w:r>
+        <w:t xml:space="preserve">The plots agree with Warp’s output. In order to get an opposite bias on wafers 2 and 3 I had to do a little hack in the conductors.py file. In the last for-loop in </w:t>
+      </w:r>
+      <w:proofErr w:type="spellStart"/>
+      <w:r>
+        <w:t>RFstack</w:t>
+      </w:r>
+      <w:proofErr w:type="spellEnd"/>
+      <w:r>
+        <w:t xml:space="preserve">, I made it so that the voltages (‘v’) is indexed. I’m not sure if this inversion is done later in the single species code. I will note it here </w:t>
+      </w:r>
+      <w:r>
+        <w:t xml:space="preserve">for future reference. </w:t>
+      </w:r>
     </w:p>
     <w:sectPr>
       <w:pgSz w:w="12240" w:h="15840"/>
@@ -3090,6 +3635,44 @@
     </w:sectPr>
   </w:body>
 </w:document>
+</file>
+
+<file path=word/endnotes.xml><?xml version="1.0" encoding="utf-8"?>
+<w:endnotes xmlns:wpc="http://schemas.microsoft.com/office/word/2010/wordprocessingCanvas" xmlns:cx="http://schemas.microsoft.com/office/drawing/2014/chartex" xmlns:cx1="http://schemas.microsoft.com/office/drawing/2015/9/8/chartex" xmlns:cx2="http://schemas.microsoft.com/office/drawing/2015/10/21/chartex" xmlns:cx3="http://schemas.microsoft.com/office/drawing/2016/5/9/chartex" xmlns:cx4="http://schemas.microsoft.com/office/drawing/2016/5/10/chartex" xmlns:cx5="http://schemas.microsoft.com/office/drawing/2016/5/11/chartex" xmlns:cx6="http://schemas.microsoft.com/office/drawing/2016/5/12/chartex" xmlns:cx7="http://schemas.microsoft.com/office/drawing/2016/5/13/chartex" xmlns:cx8="http://schemas.microsoft.com/office/drawing/2016/5/14/chartex" xmlns:mc="http://schemas.openxmlformats.org/markup-compatibility/2006" xmlns:aink="http://schemas.microsoft.com/office/drawing/2016/ink" xmlns:am3d="http://schemas.microsoft.com/office/drawing/2017/model3d" xmlns:o="urn:schemas-microsoft-com:office:office" xmlns:r="http://schemas.openxmlformats.org/officeDocument/2006/relationships" xmlns:m="http://schemas.openxmlformats.org/officeDocument/2006/math" xmlns:v="urn:schemas-microsoft-com:vml" xmlns:wp14="http://schemas.microsoft.com/office/word/2010/wordprocessingDrawing" xmlns:wp="http://schemas.openxmlformats.org/drawingml/2006/wordprocessingDrawing" xmlns:w10="urn:schemas-microsoft-com:office:word" xmlns:w="http://schemas.openxmlformats.org/wordprocessingml/2006/main" xmlns:w14="http://schemas.microsoft.com/office/word/2010/wordml" xmlns:w15="http://schemas.microsoft.com/office/word/2012/wordml" xmlns:w16cex="http://schemas.microsoft.com/office/word/2018/wordml/cex" xmlns:w16cid="http://schemas.microsoft.com/office/word/2016/wordml/cid" xmlns:w16="http://schemas.microsoft.com/office/word/2018/wordml" xmlns:w16se="http://schemas.microsoft.com/office/word/2015/wordml/symex" xmlns:wpg="http://schemas.microsoft.com/office/word/2010/wordprocessingGroup" xmlns:wpi="http://schemas.microsoft.com/office/word/2010/wordprocessingInk" xmlns:wne="http://schemas.microsoft.com/office/word/2006/wordml" xmlns:wps="http://schemas.microsoft.com/office/word/2010/wordprocessingShape" mc:Ignorable="w14 w15 w16se w16cid w16 w16cex wp14">
+  <w:endnote w:type="separator" w:id="-1">
+    <w:p>
+      <w:r>
+        <w:separator/>
+      </w:r>
+    </w:p>
+  </w:endnote>
+  <w:endnote w:type="continuationSeparator" w:id="0">
+    <w:p>
+      <w:r>
+        <w:continuationSeparator/>
+      </w:r>
+    </w:p>
+  </w:endnote>
+</w:endnotes>
+</file>
+
+<file path=word/footnotes.xml><?xml version="1.0" encoding="utf-8"?>
+<w:footnotes xmlns:wpc="http://schemas.microsoft.com/office/word/2010/wordprocessingCanvas" xmlns:cx="http://schemas.microsoft.com/office/drawing/2014/chartex" xmlns:cx1="http://schemas.microsoft.com/office/drawing/2015/9/8/chartex" xmlns:cx2="http://schemas.microsoft.com/office/drawing/2015/10/21/chartex" xmlns:cx3="http://schemas.microsoft.com/office/drawing/2016/5/9/chartex" xmlns:cx4="http://schemas.microsoft.com/office/drawing/2016/5/10/chartex" xmlns:cx5="http://schemas.microsoft.com/office/drawing/2016/5/11/chartex" xmlns:cx6="http://schemas.microsoft.com/office/drawing/2016/5/12/chartex" xmlns:cx7="http://schemas.microsoft.com/office/drawing/2016/5/13/chartex" xmlns:cx8="http://schemas.microsoft.com/office/drawing/2016/5/14/chartex" xmlns:mc="http://schemas.openxmlformats.org/markup-compatibility/2006" xmlns:aink="http://schemas.microsoft.com/office/drawing/2016/ink" xmlns:am3d="http://schemas.microsoft.com/office/drawing/2017/model3d" xmlns:o="urn:schemas-microsoft-com:office:office" xmlns:r="http://schemas.openxmlformats.org/officeDocument/2006/relationships" xmlns:m="http://schemas.openxmlformats.org/officeDocument/2006/math" xmlns:v="urn:schemas-microsoft-com:vml" xmlns:wp14="http://schemas.microsoft.com/office/word/2010/wordprocessingDrawing" xmlns:wp="http://schemas.openxmlformats.org/drawingml/2006/wordprocessingDrawing" xmlns:w10="urn:schemas-microsoft-com:office:word" xmlns:w="http://schemas.openxmlformats.org/wordprocessingml/2006/main" xmlns:w14="http://schemas.microsoft.com/office/word/2010/wordml" xmlns:w15="http://schemas.microsoft.com/office/word/2012/wordml" xmlns:w16cex="http://schemas.microsoft.com/office/word/2018/wordml/cex" xmlns:w16cid="http://schemas.microsoft.com/office/word/2016/wordml/cid" xmlns:w16="http://schemas.microsoft.com/office/word/2018/wordml" xmlns:w16se="http://schemas.microsoft.com/office/word/2015/wordml/symex" xmlns:wpg="http://schemas.microsoft.com/office/word/2010/wordprocessingGroup" xmlns:wpi="http://schemas.microsoft.com/office/word/2010/wordprocessingInk" xmlns:wne="http://schemas.microsoft.com/office/word/2006/wordml" xmlns:wps="http://schemas.microsoft.com/office/word/2010/wordprocessingShape" mc:Ignorable="w14 w15 w16se w16cid w16 w16cex wp14">
+  <w:footnote w:type="separator" w:id="-1">
+    <w:p>
+      <w:r>
+        <w:separator/>
+      </w:r>
+    </w:p>
+  </w:footnote>
+  <w:footnote w:type="continuationSeparator" w:id="0">
+    <w:p>
+      <w:r>
+        <w:continuationSeparator/>
+      </w:r>
+    </w:p>
+  </w:footnote>
+</w:footnotes>
 </file>
 
 <file path=word/numbering.xml><?xml version="1.0" encoding="utf-8"?>
@@ -3877,6 +4460,58 @@
       <w:contextualSpacing/>
     </w:pPr>
   </w:style>
+  <w:style w:type="character" w:styleId="PlaceholderText">
+    <w:name w:val="Placeholder Text"/>
+    <w:basedOn w:val="DefaultParagraphFont"/>
+    <w:uiPriority w:val="99"/>
+    <w:semiHidden/>
+    <w:rsid w:val="00C61E79"/>
+    <w:rPr>
+      <w:color w:val="808080"/>
+    </w:rPr>
+  </w:style>
+  <w:style w:type="paragraph" w:styleId="Header">
+    <w:name w:val="header"/>
+    <w:basedOn w:val="Normal"/>
+    <w:link w:val="HeaderChar"/>
+    <w:uiPriority w:val="99"/>
+    <w:unhideWhenUsed/>
+    <w:rsid w:val="00AD75DB"/>
+    <w:pPr>
+      <w:tabs>
+        <w:tab w:val="center" w:pos="4680"/>
+        <w:tab w:val="right" w:pos="9360"/>
+      </w:tabs>
+    </w:pPr>
+  </w:style>
+  <w:style w:type="character" w:customStyle="1" w:styleId="HeaderChar">
+    <w:name w:val="Header Char"/>
+    <w:basedOn w:val="DefaultParagraphFont"/>
+    <w:link w:val="Header"/>
+    <w:uiPriority w:val="99"/>
+    <w:rsid w:val="00AD75DB"/>
+  </w:style>
+  <w:style w:type="paragraph" w:styleId="Footer">
+    <w:name w:val="footer"/>
+    <w:basedOn w:val="Normal"/>
+    <w:link w:val="FooterChar"/>
+    <w:uiPriority w:val="99"/>
+    <w:unhideWhenUsed/>
+    <w:rsid w:val="00AD75DB"/>
+    <w:pPr>
+      <w:tabs>
+        <w:tab w:val="center" w:pos="4680"/>
+        <w:tab w:val="right" w:pos="9360"/>
+      </w:tabs>
+    </w:pPr>
+  </w:style>
+  <w:style w:type="character" w:customStyle="1" w:styleId="FooterChar">
+    <w:name w:val="Footer Char"/>
+    <w:basedOn w:val="DefaultParagraphFont"/>
+    <w:link w:val="Footer"/>
+    <w:uiPriority w:val="99"/>
+    <w:rsid w:val="00AD75DB"/>
+  </w:style>
 </w:styles>
 </file>
 

</xml_diff>

<commit_message>
Routine for moving position data in code into resource files containing dictionaries
</commit_message>
<xml_diff>
--- a/valverde/workingnotes.docx
+++ b/valverde/workingnotes.docx
@@ -3665,6 +3665,130 @@
         <w:t xml:space="preserve">-Timo pushed the 0000.json file. That is how it got there. </w:t>
       </w:r>
     </w:p>
+    <w:p/>
+    <w:p>
+      <w:pPr>
+        <w:rPr>
+          <w:u w:val="single"/>
+        </w:rPr>
+      </w:pPr>
+      <w:r>
+        <w:rPr>
+          <w:u w:val="single"/>
+        </w:rPr>
+        <w:t>July 21, 2020</w:t>
+      </w:r>
+    </w:p>
+    <w:p>
+      <w:r>
+        <w:t xml:space="preserve">-Easy way to store data in txt file as a dictionary as read in with python </w:t>
+      </w:r>
+    </w:p>
+    <w:p>
+      <w:r>
+        <w:t>Example:</w:t>
+      </w:r>
+    </w:p>
+    <w:p>
+      <w:pPr>
+        <w:ind w:firstLine="720"/>
+      </w:pPr>
+      <w:r>
+        <w:t>data.txt contains:</w:t>
+      </w:r>
+    </w:p>
+    <w:p>
+      <w:r>
+        <w:tab/>
+        <w:t>{‘1MHz’: {‘1</w:t>
+      </w:r>
+      <w:proofErr w:type="gramStart"/>
+      <w:r>
+        <w:t>’:[</w:t>
+      </w:r>
+      <w:proofErr w:type="gramEnd"/>
+      <w:r>
+        <w:t>0.01], ‘2’:[0.01, 0.02], ‘3’:[0.01, 0.02, 0.03]},</w:t>
+      </w:r>
+    </w:p>
+    <w:p>
+      <w:r>
+        <w:tab/>
+        <w:t xml:space="preserve"> ‘2Mhz’: {‘1’: [0.1], ‘2</w:t>
+      </w:r>
+      <w:proofErr w:type="gramStart"/>
+      <w:r>
+        <w:t>’:[</w:t>
+      </w:r>
+      <w:proofErr w:type="gramEnd"/>
+      <w:r>
+        <w:t>0.1, 0.2], ‘3’:[0.1, 0.2, 0.3]}</w:t>
+      </w:r>
+    </w:p>
+    <w:p>
+      <w:r>
+        <w:tab/>
+        <w:t>}</w:t>
+      </w:r>
+    </w:p>
+    <w:p>
+      <w:pPr>
+        <w:shd w:val="clear" w:color="auto" w:fill="D9D9D9" w:themeFill="background1" w:themeFillShade="D9"/>
+      </w:pPr>
+      <w:r>
+        <w:t xml:space="preserve">code to read in dictionary </w:t>
+      </w:r>
+    </w:p>
+    <w:p>
+      <w:pPr>
+        <w:shd w:val="clear" w:color="auto" w:fill="D9D9D9" w:themeFill="background1" w:themeFillShade="D9"/>
+      </w:pPr>
+      <w:r>
+        <w:t xml:space="preserve">datafile = </w:t>
+      </w:r>
+      <w:proofErr w:type="gramStart"/>
+      <w:r>
+        <w:t>open(</w:t>
+      </w:r>
+      <w:proofErr w:type="gramEnd"/>
+      <w:r>
+        <w:t>‘data.txt’, ‘r’)</w:t>
+      </w:r>
+    </w:p>
+    <w:p>
+      <w:pPr>
+        <w:shd w:val="clear" w:color="auto" w:fill="D9D9D9" w:themeFill="background1" w:themeFillShade="D9"/>
+      </w:pPr>
+      <w:r>
+        <w:t>data = eval(</w:t>
+      </w:r>
+      <w:proofErr w:type="spellStart"/>
+      <w:proofErr w:type="gramStart"/>
+      <w:r>
+        <w:t>datafile.read</w:t>
+      </w:r>
+      <w:proofErr w:type="spellEnd"/>
+      <w:proofErr w:type="gramEnd"/>
+      <w:r>
+        <w:t>())</w:t>
+      </w:r>
+    </w:p>
+    <w:p>
+      <w:pPr>
+        <w:shd w:val="clear" w:color="auto" w:fill="D9D9D9" w:themeFill="background1" w:themeFillShade="D9"/>
+      </w:pPr>
+      <w:proofErr w:type="spellStart"/>
+      <w:proofErr w:type="gramStart"/>
+      <w:r>
+        <w:t>datafile.close</w:t>
+      </w:r>
+      <w:proofErr w:type="spellEnd"/>
+      <w:proofErr w:type="gramEnd"/>
+      <w:r>
+        <w:t>()</w:t>
+      </w:r>
+    </w:p>
+    <w:p/>
     <w:p/>
     <w:sectPr>
       <w:pgSz w:w="12240" w:h="15840"/>

</xml_diff>